<commit_message>
0.0.2 added some more parameters? fixed order
</commit_message>
<xml_diff>
--- a/assets/tplt.docx
+++ b/assets/tplt.docx
@@ -542,9 +542,6 @@
         <w:rPr>
           <w:rFonts w:ascii="Times New Roman" w:hAnsi="Times New Roman"/>
           <w:b/>
-          <w:bCs/>
-          <w:i w:val="0"/>
-          <w:iCs w:val="0"/>
           <w:sz w:val="24"/>
           <w:szCs w:val="24"/>
         </w:rPr>
@@ -2393,7 +2390,7 @@
         <w:pBdr/>
         <w:spacing w:after="0" w:line="240" w:lineRule="auto"/>
         <w:ind/>
-        <w:jc w:val="both"/>
+        <w:jc w:val="left"/>
         <w:rPr>
           <w:rFonts w:ascii="Times New Roman" w:hAnsi="Times New Roman"/>
           <w:b/>
@@ -2455,9 +2452,8 @@
           <w:b/>
           <w:sz w:val="24"/>
           <w:szCs w:val="24"/>
-          <w:lang w:val="en-US"/>
-        </w:rPr>
-        <w:t xml:space="preserve"> </w:t>
+        </w:rPr>
+        <w:t xml:space="preserve"> ЛЖ</w:t>
       </w:r>
       <w:r>
         <w:rPr>
@@ -2507,16 +2503,6 @@
           <w:szCs w:val="24"/>
           <w:lang w:val="en-US"/>
         </w:rPr>
-        <w:t xml:space="preserve"> </w:t>
-      </w:r>
-      <w:r>
-        <w:rPr>
-          <w:rFonts w:ascii="Times New Roman" w:hAnsi="Times New Roman"/>
-          <w:b/>
-          <w:sz w:val="24"/>
-          <w:szCs w:val="24"/>
-        </w:rPr>
-        <w:t xml:space="preserve">ЛЖ</w:t>
       </w:r>
       <w:r>
         <w:rPr>
@@ -2584,7 +2570,15 @@
           <w:szCs w:val="24"/>
           <w:lang w:val="en-US"/>
         </w:rPr>
-        <w:t xml:space="preserve">{{ </w:t>
+      </w:r>
+      <w:r>
+        <w:rPr>
+          <w:rFonts w:ascii="Times New Roman" w:hAnsi="Times New Roman"/>
+          <w:b/>
+          <w:sz w:val="24"/>
+          <w:szCs w:val="24"/>
+        </w:rPr>
+        <w:t xml:space="preserve">ЛЖ</w:t>
       </w:r>
       <w:r>
         <w:rPr>
@@ -2594,7 +2588,15 @@
           <w:szCs w:val="24"/>
           <w:lang w:val="en-US"/>
         </w:rPr>
-        <w:t xml:space="preserve">simpson_end_systolic_volume</w:t>
+        <w:t xml:space="preserve"> </w:t>
+      </w:r>
+      <w:r>
+        <w:rPr>
+          <w:rFonts w:ascii="Times New Roman" w:hAnsi="Times New Roman"/>
+          <w:b/>
+          <w:sz w:val="24"/>
+          <w:szCs w:val="24"/>
+        </w:rPr>
       </w:r>
       <w:r>
         <w:rPr>
@@ -2604,7 +2606,7 @@
           <w:szCs w:val="24"/>
           <w:lang w:val="en-US"/>
         </w:rPr>
-        <w:t xml:space="preserve"> }</w:t>
+        <w:t xml:space="preserve">{{ </w:t>
       </w:r>
       <w:r>
         <w:rPr>
@@ -2614,7 +2616,7 @@
           <w:szCs w:val="24"/>
           <w:lang w:val="en-US"/>
         </w:rPr>
-        <w:t xml:space="preserve">}</w:t>
+        <w:t xml:space="preserve">simpson_end_systolic_volume</w:t>
       </w:r>
       <w:r>
         <w:rPr>
@@ -2624,16 +2626,7 @@
           <w:szCs w:val="24"/>
           <w:lang w:val="en-US"/>
         </w:rPr>
-        <w:t xml:space="preserve"> </w:t>
-      </w:r>
-      <w:r>
-        <w:rPr>
-          <w:rFonts w:ascii="Times New Roman" w:hAnsi="Times New Roman"/>
-          <w:b/>
-          <w:sz w:val="24"/>
-          <w:szCs w:val="24"/>
-        </w:rPr>
-        <w:t xml:space="preserve">ЛЖ</w:t>
+        <w:t xml:space="preserve"> }</w:t>
       </w:r>
       <w:r>
         <w:rPr>
@@ -2643,16 +2636,7 @@
           <w:szCs w:val="24"/>
           <w:lang w:val="en-US"/>
         </w:rPr>
-        <w:t xml:space="preserve"> </w:t>
-      </w:r>
-      <w:r>
-        <w:rPr>
-          <w:rFonts w:ascii="Times New Roman" w:hAnsi="Times New Roman"/>
-          <w:b/>
-          <w:sz w:val="24"/>
-          <w:szCs w:val="24"/>
-        </w:rPr>
-        <w:t xml:space="preserve">мл</w:t>
+        <w:t xml:space="preserve">}</w:t>
       </w:r>
       <w:r>
         <w:rPr>
@@ -2662,7 +2646,7 @@
           <w:szCs w:val="24"/>
           <w:lang w:val="en-US"/>
         </w:rPr>
-        <w:t xml:space="preserve">; </w:t>
+        <w:t xml:space="preserve"> </w:t>
       </w:r>
       <w:r>
         <w:rPr>
@@ -2671,7 +2655,15 @@
           <w:sz w:val="24"/>
           <w:szCs w:val="24"/>
         </w:rPr>
-        <w:t xml:space="preserve">ФВ</w:t>
+      </w:r>
+      <w:r>
+        <w:rPr>
+          <w:rFonts w:ascii="Times New Roman" w:hAnsi="Times New Roman"/>
+          <w:b/>
+          <w:sz w:val="24"/>
+          <w:szCs w:val="24"/>
+        </w:rPr>
+        <w:t xml:space="preserve">мл</w:t>
       </w:r>
       <w:r>
         <w:rPr>
@@ -2681,7 +2673,16 @@
           <w:szCs w:val="24"/>
           <w:lang w:val="en-US"/>
         </w:rPr>
-        <w:t xml:space="preserve"> </w:t>
+        <w:t xml:space="preserve">; </w:t>
+      </w:r>
+      <w:r>
+        <w:rPr>
+          <w:rFonts w:ascii="Times New Roman" w:hAnsi="Times New Roman"/>
+          <w:b/>
+          <w:sz w:val="24"/>
+          <w:szCs w:val="24"/>
+        </w:rPr>
+        <w:t xml:space="preserve">ФВ</w:t>
       </w:r>
       <w:r>
         <w:rPr>
@@ -2691,7 +2692,16 @@
           <w:szCs w:val="24"/>
           <w:lang w:val="en-US"/>
         </w:rPr>
-        <w:t xml:space="preserve">{{ </w:t>
+        <w:t xml:space="preserve"> </w:t>
+      </w:r>
+      <w:r>
+        <w:rPr>
+          <w:rFonts w:ascii="Times New Roman" w:hAnsi="Times New Roman"/>
+          <w:b/>
+          <w:sz w:val="24"/>
+          <w:szCs w:val="24"/>
+        </w:rPr>
+        <w:t xml:space="preserve">ЛЖ </w:t>
       </w:r>
       <w:r>
         <w:rPr>
@@ -2701,7 +2711,6 @@
           <w:szCs w:val="24"/>
           <w:lang w:val="en-US"/>
         </w:rPr>
-        <w:t xml:space="preserve">ejection_fraction</w:t>
       </w:r>
       <w:r>
         <w:rPr>
@@ -2711,7 +2720,7 @@
           <w:szCs w:val="24"/>
           <w:lang w:val="en-US"/>
         </w:rPr>
-        <w:t xml:space="preserve"> }</w:t>
+        <w:t xml:space="preserve">{{ </w:t>
       </w:r>
       <w:r>
         <w:rPr>
@@ -2721,7 +2730,7 @@
           <w:szCs w:val="24"/>
           <w:lang w:val="en-US"/>
         </w:rPr>
-        <w:t xml:space="preserve">}</w:t>
+        <w:t xml:space="preserve">ejection_fraction</w:t>
       </w:r>
       <w:r>
         <w:rPr>
@@ -2731,16 +2740,7 @@
           <w:szCs w:val="24"/>
           <w:lang w:val="en-US"/>
         </w:rPr>
-        <w:t xml:space="preserve"> </w:t>
-      </w:r>
-      <w:r>
-        <w:rPr>
-          <w:rFonts w:ascii="Times New Roman" w:hAnsi="Times New Roman"/>
-          <w:b/>
-          <w:sz w:val="24"/>
-          <w:szCs w:val="24"/>
-        </w:rPr>
-        <w:t xml:space="preserve">ЛЖ</w:t>
+        <w:t xml:space="preserve"> }</w:t>
       </w:r>
       <w:r>
         <w:rPr>
@@ -2750,7 +2750,7 @@
           <w:szCs w:val="24"/>
           <w:lang w:val="en-US"/>
         </w:rPr>
-        <w:t xml:space="preserve"> %.</w:t>
+        <w:t xml:space="preserve">}</w:t>
       </w:r>
       <w:r>
         <w:rPr>
@@ -2760,6 +2760,7 @@
           <w:szCs w:val="24"/>
           <w:lang w:val="en-US"/>
         </w:rPr>
+        <w:t xml:space="preserve"> </w:t>
       </w:r>
       <w:r>
         <w:rPr>
@@ -2769,6 +2770,25 @@
           <w:szCs w:val="24"/>
           <w:lang w:val="en-US"/>
         </w:rPr>
+        <w:t xml:space="preserve">%.</w:t>
+      </w:r>
+      <w:r>
+        <w:rPr>
+          <w:rFonts w:ascii="Times New Roman" w:hAnsi="Times New Roman"/>
+          <w:b/>
+          <w:sz w:val="24"/>
+          <w:szCs w:val="24"/>
+          <w:lang w:val="en-US"/>
+        </w:rPr>
+      </w:r>
+      <w:r>
+        <w:rPr>
+          <w:rFonts w:ascii="Times New Roman" w:hAnsi="Times New Roman"/>
+          <w:b/>
+          <w:sz w:val="24"/>
+          <w:szCs w:val="24"/>
+          <w:lang w:val="en-US"/>
+        </w:rPr>
       </w:r>
     </w:p>
     <w:p>
@@ -3077,7 +3097,14 @@
         <w:rPr>
           <w:rFonts w:ascii="Times New Roman" w:hAnsi="Times New Roman"/>
         </w:rPr>
-        <w:t xml:space="preserve">   </w:t>
+        <w:t xml:space="preserve">  </w:t>
+      </w:r>
+      <w:r>
+        <w:rPr>
+          <w:rFonts w:ascii="Times New Roman" w:hAnsi="Times New Roman"/>
+          <w:lang w:val="en-US"/>
+        </w:rPr>
+        <w:t xml:space="preserve">{{ left_atrium }}</w:t>
       </w:r>
       <w:r>
         <w:rPr>
@@ -3113,6 +3140,33 @@
       <w:r>
         <w:rPr>
           <w:rFonts w:ascii="Times New Roman" w:hAnsi="Times New Roman"/>
+          <w:lang w:val="en-US"/>
+        </w:rPr>
+        <w:t xml:space="preserve">{{ left_atrium</w:t>
+      </w:r>
+      <w:r>
+        <w:rPr>
+          <w:rFonts w:ascii="Times New Roman" w:hAnsi="Times New Roman"/>
+          <w:lang w:val="ru-RU"/>
+        </w:rPr>
+        <w:t xml:space="preserve">4</w:t>
+      </w:r>
+      <w:r>
+        <w:rPr>
+          <w:rFonts w:ascii="Times New Roman" w:hAnsi="Times New Roman"/>
+          <w:lang w:val="en-US"/>
+        </w:rPr>
+        <w:t xml:space="preserve"> }}</w:t>
+      </w:r>
+      <w:r>
+        <w:rPr>
+          <w:rFonts w:ascii="Times New Roman" w:hAnsi="Times New Roman"/>
+        </w:rPr>
+        <w:t xml:space="preserve"> </w:t>
+      </w:r>
+      <w:r>
+        <w:rPr>
+          <w:rFonts w:ascii="Times New Roman" w:hAnsi="Times New Roman"/>
         </w:rPr>
         <w:t xml:space="preserve">см (4АС </w:t>
       </w:r>
@@ -3152,7 +3206,41 @@
         <w:rPr>
           <w:rFonts w:ascii="Times New Roman" w:hAnsi="Times New Roman"/>
         </w:rPr>
-        <w:t xml:space="preserve">ЛП   </w:t>
+        <w:t xml:space="preserve">ЛП </w:t>
+      </w:r>
+      <w:r>
+        <w:rPr>
+          <w:rFonts w:ascii="Times New Roman" w:hAnsi="Times New Roman"/>
+          <w:lang w:val="en-US"/>
+        </w:rPr>
+        <w:t xml:space="preserve">{{ left_atrium</w:t>
+      </w:r>
+      <w:r>
+        <w:rPr>
+          <w:rFonts w:ascii="Times New Roman" w:hAnsi="Times New Roman"/>
+          <w:lang w:val="ru-RU"/>
+        </w:rPr>
+        <w:t xml:space="preserve">_</w:t>
+      </w:r>
+      <w:r>
+        <w:rPr>
+          <w:rFonts w:ascii="Times New Roman" w:hAnsi="Times New Roman"/>
+          <w:lang w:val="en-US"/>
+        </w:rPr>
+        <w:t xml:space="preserve">volume</w:t>
+      </w:r>
+      <w:r>
+        <w:rPr>
+          <w:rFonts w:ascii="Times New Roman" w:hAnsi="Times New Roman"/>
+          <w:lang w:val="en-US"/>
+        </w:rPr>
+        <w:t xml:space="preserve"> }}</w:t>
+      </w:r>
+      <w:r>
+        <w:rPr>
+          <w:rFonts w:ascii="Times New Roman" w:hAnsi="Times New Roman"/>
+        </w:rPr>
+        <w:t xml:space="preserve"> </w:t>
       </w:r>
       <w:r>
         <w:rPr>
@@ -3223,7 +3311,41 @@
         <w:rPr>
           <w:rFonts w:ascii="Times New Roman" w:hAnsi="Times New Roman"/>
         </w:rPr>
-        <w:t xml:space="preserve">ЛП   мл/</w:t>
+        <w:t xml:space="preserve">ЛП  </w:t>
+      </w:r>
+      <w:r>
+        <w:rPr>
+          <w:rFonts w:ascii="Times New Roman" w:hAnsi="Times New Roman"/>
+          <w:lang w:val="en-US"/>
+        </w:rPr>
+        <w:t xml:space="preserve">{{ left_atrium</w:t>
+      </w:r>
+      <w:r>
+        <w:rPr>
+          <w:rFonts w:ascii="Times New Roman" w:hAnsi="Times New Roman"/>
+          <w:lang w:val="ru-RU"/>
+        </w:rPr>
+        <w:t xml:space="preserve">_</w:t>
+      </w:r>
+      <w:r>
+        <w:rPr>
+          <w:rFonts w:ascii="Times New Roman" w:hAnsi="Times New Roman"/>
+          <w:lang w:val="en-US"/>
+        </w:rPr>
+        <w:t xml:space="preserve">index</w:t>
+      </w:r>
+      <w:r>
+        <w:rPr>
+          <w:rFonts w:ascii="Times New Roman" w:hAnsi="Times New Roman"/>
+          <w:lang w:val="en-US"/>
+        </w:rPr>
+        <w:t xml:space="preserve"> }}</w:t>
+      </w:r>
+      <w:r>
+        <w:rPr>
+          <w:rFonts w:ascii="Times New Roman" w:hAnsi="Times New Roman"/>
+        </w:rPr>
+        <w:t xml:space="preserve"> мл/</w:t>
       </w:r>
       <w:r>
         <w:rPr>
@@ -3287,7 +3409,27 @@
         <w:rPr>
           <w:rFonts w:ascii="Times New Roman" w:hAnsi="Times New Roman"/>
         </w:rPr>
-        <w:t xml:space="preserve">):   </w:t>
+        <w:t xml:space="preserve">): </w:t>
+      </w:r>
+      <w:r>
+        <w:rPr>
+          <w:rFonts w:ascii="Times New Roman" w:hAnsi="Times New Roman"/>
+          <w:lang w:val="en-US"/>
+        </w:rPr>
+        <w:t xml:space="preserve">{{ </w:t>
+      </w:r>
+      <w:r>
+        <w:rPr>
+          <w:rFonts w:ascii="Times New Roman" w:hAnsi="Times New Roman"/>
+          <w:lang w:val="en-US"/>
+        </w:rPr>
+        <w:t xml:space="preserve">right_atrium }}</w:t>
+      </w:r>
+      <w:r>
+        <w:rPr>
+          <w:rFonts w:ascii="Times New Roman" w:hAnsi="Times New Roman"/>
+        </w:rPr>
+        <w:t xml:space="preserve"> </w:t>
       </w:r>
       <w:r>
         <w:rPr>
@@ -3312,7 +3454,27 @@
         <w:rPr>
           <w:rFonts w:ascii="Times New Roman" w:hAnsi="Times New Roman"/>
         </w:rPr>
-        <w:t xml:space="preserve">  см</w:t>
+        <w:t xml:space="preserve">  </w:t>
+      </w:r>
+      <w:r>
+        <w:rPr>
+          <w:rFonts w:ascii="Times New Roman" w:hAnsi="Times New Roman"/>
+          <w:lang w:val="en-US"/>
+        </w:rPr>
+        <w:t xml:space="preserve">{{ </w:t>
+      </w:r>
+      <w:r>
+        <w:rPr>
+          <w:rFonts w:ascii="Times New Roman" w:hAnsi="Times New Roman"/>
+          <w:lang w:val="en-US"/>
+        </w:rPr>
+        <w:t xml:space="preserve">right_atrium_s }} </w:t>
+      </w:r>
+      <w:r>
+        <w:rPr>
+          <w:rFonts w:ascii="Times New Roman" w:hAnsi="Times New Roman"/>
+        </w:rPr>
+        <w:t xml:space="preserve">см</w:t>
       </w:r>
       <w:r>
         <w:rPr>
@@ -3376,7 +3538,27 @@
         <w:rPr>
           <w:rFonts w:ascii="Times New Roman" w:hAnsi="Times New Roman"/>
         </w:rPr>
-        <w:t xml:space="preserve">  мл (</w:t>
+        <w:t xml:space="preserve"> </w:t>
+      </w:r>
+      <w:r>
+        <w:rPr>
+          <w:rFonts w:ascii="Times New Roman" w:hAnsi="Times New Roman"/>
+          <w:lang w:val="en-US"/>
+        </w:rPr>
+        <w:t xml:space="preserve">{{ </w:t>
+      </w:r>
+      <w:r>
+        <w:rPr>
+          <w:rFonts w:ascii="Times New Roman" w:hAnsi="Times New Roman"/>
+          <w:lang w:val="en-US"/>
+        </w:rPr>
+        <w:t xml:space="preserve">right_atrium_volume }}</w:t>
+      </w:r>
+      <w:r>
+        <w:rPr>
+          <w:rFonts w:ascii="Times New Roman" w:hAnsi="Times New Roman"/>
+        </w:rPr>
+        <w:t xml:space="preserve"> мл (</w:t>
       </w:r>
       <w:r>
         <w:rPr>
@@ -3429,13 +3611,39 @@
         <w:rPr>
           <w:rFonts w:ascii="Times New Roman" w:hAnsi="Times New Roman"/>
         </w:rPr>
-        <w:t xml:space="preserve"> (ПЖ): ПЗР ПЖ: см (</w:t>
+        <w:t xml:space="preserve"> (ПЖ): ПЗР ПЖ: </w:t>
       </w:r>
       <w:r>
         <w:rPr>
           <w:rFonts w:ascii="Times New Roman" w:hAnsi="Times New Roman"/>
           <w:lang w:val="en-US"/>
         </w:rPr>
+        <w:t xml:space="preserve">{{ </w:t>
+      </w:r>
+      <w:r>
+        <w:rPr>
+          <w:rFonts w:ascii="Times New Roman" w:hAnsi="Times New Roman"/>
+          <w:lang w:val="en-US"/>
+        </w:rPr>
+        <w:t xml:space="preserve">right_ventricle }}</w:t>
+      </w:r>
+      <w:r>
+        <w:rPr>
+          <w:rFonts w:ascii="Times New Roman" w:hAnsi="Times New Roman"/>
+        </w:rPr>
+        <w:t xml:space="preserve"> </w:t>
+      </w:r>
+      <w:r>
+        <w:rPr>
+          <w:rFonts w:ascii="Times New Roman" w:hAnsi="Times New Roman"/>
+        </w:rPr>
+        <w:t xml:space="preserve">см (</w:t>
+      </w:r>
+      <w:r>
+        <w:rPr>
+          <w:rFonts w:ascii="Times New Roman" w:hAnsi="Times New Roman"/>
+          <w:lang w:val="en-US"/>
+        </w:rPr>
         <w:t xml:space="preserve">N</w:t>
       </w:r>
       <w:r>
@@ -3448,13 +3656,40 @@
         <w:rPr>
           <w:rFonts w:ascii="Times New Roman" w:hAnsi="Times New Roman"/>
         </w:rPr>
-        <w:t xml:space="preserve">,9 см), базальный   см (</w:t>
+        <w:t xml:space="preserve">,9 см), базальный   </w:t>
       </w:r>
       <w:r>
         <w:rPr>
           <w:rFonts w:ascii="Times New Roman" w:hAnsi="Times New Roman"/>
           <w:lang w:val="en-US"/>
         </w:rPr>
+        <w:t xml:space="preserve">{{ </w:t>
+      </w:r>
+      <w:r>
+        <w:rPr>
+          <w:rFonts w:ascii="Times New Roman" w:hAnsi="Times New Roman"/>
+          <w:lang w:val="en-US"/>
+        </w:rPr>
+        <w:t xml:space="preserve">right_ventricle_baz }}</w:t>
+      </w:r>
+      <w:r>
+        <w:rPr>
+          <w:rFonts w:ascii="Times New Roman" w:hAnsi="Times New Roman"/>
+          <w:lang w:val="en-US"/>
+        </w:rPr>
+        <w:t xml:space="preserve"> </w:t>
+      </w:r>
+      <w:r>
+        <w:rPr>
+          <w:rFonts w:ascii="Times New Roman" w:hAnsi="Times New Roman"/>
+        </w:rPr>
+        <w:t xml:space="preserve">см (</w:t>
+      </w:r>
+      <w:r>
+        <w:rPr>
+          <w:rFonts w:ascii="Times New Roman" w:hAnsi="Times New Roman"/>
+          <w:lang w:val="en-US"/>
+        </w:rPr>
         <w:t xml:space="preserve">N</w:t>
       </w:r>
       <w:r>
@@ -3467,13 +3702,33 @@
         <w:rPr>
           <w:rFonts w:ascii="Times New Roman" w:hAnsi="Times New Roman"/>
         </w:rPr>
-        <w:t xml:space="preserve">4,2 см), средний   см (</w:t>
+        <w:t xml:space="preserve">4,2 см), средний  </w:t>
       </w:r>
       <w:r>
         <w:rPr>
           <w:rFonts w:ascii="Times New Roman" w:hAnsi="Times New Roman"/>
           <w:lang w:val="en-US"/>
         </w:rPr>
+        <w:t xml:space="preserve">{{ </w:t>
+      </w:r>
+      <w:r>
+        <w:rPr>
+          <w:rFonts w:ascii="Times New Roman" w:hAnsi="Times New Roman"/>
+          <w:lang w:val="en-US"/>
+        </w:rPr>
+        <w:t xml:space="preserve">right_ventricle_medium }}</w:t>
+      </w:r>
+      <w:r>
+        <w:rPr>
+          <w:rFonts w:ascii="Times New Roman" w:hAnsi="Times New Roman"/>
+        </w:rPr>
+        <w:t xml:space="preserve"> см (</w:t>
+      </w:r>
+      <w:r>
+        <w:rPr>
+          <w:rFonts w:ascii="Times New Roman" w:hAnsi="Times New Roman"/>
+          <w:lang w:val="en-US"/>
+        </w:rPr>
         <w:t xml:space="preserve">N</w:t>
       </w:r>
       <w:r>
@@ -3492,7 +3747,34 @@
         <w:rPr>
           <w:rFonts w:ascii="Times New Roman" w:hAnsi="Times New Roman"/>
         </w:rPr>
-        <w:t xml:space="preserve">ПЖ:   </w:t>
+        <w:t xml:space="preserve">ПЖ:  </w:t>
+      </w:r>
+      <w:r>
+        <w:rPr>
+          <w:rFonts w:ascii="Times New Roman" w:hAnsi="Times New Roman"/>
+          <w:lang w:val="en-US"/>
+        </w:rPr>
+        <w:t xml:space="preserve"> </w:t>
+      </w:r>
+      <w:r>
+        <w:rPr>
+          <w:rFonts w:ascii="Times New Roman" w:hAnsi="Times New Roman"/>
+          <w:lang w:val="en-US"/>
+        </w:rPr>
+        <w:t xml:space="preserve">{{ </w:t>
+      </w:r>
+      <w:r>
+        <w:rPr>
+          <w:rFonts w:ascii="Times New Roman" w:hAnsi="Times New Roman"/>
+          <w:lang w:val="en-US"/>
+        </w:rPr>
+        <w:t xml:space="preserve">right_ventricle_wall_thickness }}</w:t>
+      </w:r>
+      <w:r>
+        <w:rPr>
+          <w:rFonts w:ascii="Times New Roman" w:hAnsi="Times New Roman"/>
+        </w:rPr>
+        <w:t xml:space="preserve"> </w:t>
       </w:r>
       <w:r>
         <w:rPr>
@@ -3530,7 +3812,27 @@
         <w:rPr>
           <w:rFonts w:ascii="Times New Roman" w:hAnsi="Times New Roman"/>
         </w:rPr>
-        <w:t xml:space="preserve">:     см (</w:t>
+        <w:t xml:space="preserve">:   </w:t>
+      </w:r>
+      <w:r>
+        <w:rPr>
+          <w:rFonts w:ascii="Times New Roman" w:hAnsi="Times New Roman"/>
+          <w:lang w:val="en-US"/>
+        </w:rPr>
+        <w:t xml:space="preserve">{{ tapse </w:t>
+      </w:r>
+      <w:r>
+        <w:rPr>
+          <w:rFonts w:ascii="Times New Roman" w:hAnsi="Times New Roman"/>
+          <w:lang w:val="en-US"/>
+        </w:rPr>
+        <w:t xml:space="preserve">}}</w:t>
+      </w:r>
+      <w:r>
+        <w:rPr>
+          <w:rFonts w:ascii="Times New Roman" w:hAnsi="Times New Roman"/>
+        </w:rPr>
+        <w:t xml:space="preserve">  см (</w:t>
       </w:r>
       <w:r>
         <w:rPr>

</xml_diff>

<commit_message>
first great refactoring finished
</commit_message>
<xml_diff>
--- a/assets/tplt.docx
+++ b/assets/tplt.docx
@@ -2463,7 +2463,7 @@
           <w:szCs w:val="24"/>
           <w:lang w:val="en-US"/>
         </w:rPr>
-        <w:t xml:space="preserve">{{ </w:t>
+        <w:t xml:space="preserve"> {{ </w:t>
       </w:r>
       <w:r>
         <w:rPr>
@@ -2503,6 +2503,16 @@
           <w:szCs w:val="24"/>
           <w:lang w:val="en-US"/>
         </w:rPr>
+        <w:t xml:space="preserve"> </w:t>
+      </w:r>
+      <w:r>
+        <w:rPr>
+          <w:rFonts w:ascii="Times New Roman" w:hAnsi="Times New Roman"/>
+          <w:b/>
+          <w:sz w:val="24"/>
+          <w:szCs w:val="24"/>
+        </w:rPr>
+        <w:t xml:space="preserve">мл</w:t>
       </w:r>
       <w:r>
         <w:rPr>
@@ -2512,16 +2522,7 @@
           <w:szCs w:val="24"/>
           <w:lang w:val="en-US"/>
         </w:rPr>
-        <w:t xml:space="preserve"> </w:t>
-      </w:r>
-      <w:r>
-        <w:rPr>
-          <w:rFonts w:ascii="Times New Roman" w:hAnsi="Times New Roman"/>
-          <w:b/>
-          <w:sz w:val="24"/>
-          <w:szCs w:val="24"/>
-        </w:rPr>
-        <w:t xml:space="preserve">мл</w:t>
+        <w:t xml:space="preserve">;</w:t>
       </w:r>
       <w:r>
         <w:rPr>
@@ -2531,7 +2532,16 @@
           <w:szCs w:val="24"/>
           <w:lang w:val="en-US"/>
         </w:rPr>
-        <w:t xml:space="preserve">;</w:t>
+        <w:t xml:space="preserve"> </w:t>
+      </w:r>
+      <w:r>
+        <w:rPr>
+          <w:rFonts w:ascii="Times New Roman" w:hAnsi="Times New Roman"/>
+          <w:b/>
+          <w:sz w:val="24"/>
+          <w:szCs w:val="24"/>
+        </w:rPr>
+        <w:t xml:space="preserve">КСО</w:t>
       </w:r>
       <w:r>
         <w:rPr>
@@ -2550,7 +2560,7 @@
           <w:sz w:val="24"/>
           <w:szCs w:val="24"/>
         </w:rPr>
-        <w:t xml:space="preserve">КСО</w:t>
+        <w:t xml:space="preserve">ЛЖ</w:t>
       </w:r>
       <w:r>
         <w:rPr>
@@ -2570,15 +2580,7 @@
           <w:szCs w:val="24"/>
           <w:lang w:val="en-US"/>
         </w:rPr>
-      </w:r>
-      <w:r>
-        <w:rPr>
-          <w:rFonts w:ascii="Times New Roman" w:hAnsi="Times New Roman"/>
-          <w:b/>
-          <w:sz w:val="24"/>
-          <w:szCs w:val="24"/>
-        </w:rPr>
-        <w:t xml:space="preserve">ЛЖ</w:t>
+        <w:t xml:space="preserve">{{ </w:t>
       </w:r>
       <w:r>
         <w:rPr>
@@ -2588,15 +2590,7 @@
           <w:szCs w:val="24"/>
           <w:lang w:val="en-US"/>
         </w:rPr>
-        <w:t xml:space="preserve"> </w:t>
-      </w:r>
-      <w:r>
-        <w:rPr>
-          <w:rFonts w:ascii="Times New Roman" w:hAnsi="Times New Roman"/>
-          <w:b/>
-          <w:sz w:val="24"/>
-          <w:szCs w:val="24"/>
-        </w:rPr>
+        <w:t xml:space="preserve">simpson_end_systolic_volume</w:t>
       </w:r>
       <w:r>
         <w:rPr>
@@ -2606,7 +2600,7 @@
           <w:szCs w:val="24"/>
           <w:lang w:val="en-US"/>
         </w:rPr>
-        <w:t xml:space="preserve">{{ </w:t>
+        <w:t xml:space="preserve"> }</w:t>
       </w:r>
       <w:r>
         <w:rPr>
@@ -2616,7 +2610,7 @@
           <w:szCs w:val="24"/>
           <w:lang w:val="en-US"/>
         </w:rPr>
-        <w:t xml:space="preserve">simpson_end_systolic_volume</w:t>
+        <w:t xml:space="preserve">}</w:t>
       </w:r>
       <w:r>
         <w:rPr>
@@ -2626,7 +2620,16 @@
           <w:szCs w:val="24"/>
           <w:lang w:val="en-US"/>
         </w:rPr>
-        <w:t xml:space="preserve"> }</w:t>
+        <w:t xml:space="preserve"> </w:t>
+      </w:r>
+      <w:r>
+        <w:rPr>
+          <w:rFonts w:ascii="Times New Roman" w:hAnsi="Times New Roman"/>
+          <w:b/>
+          <w:sz w:val="24"/>
+          <w:szCs w:val="24"/>
+        </w:rPr>
+        <w:t xml:space="preserve">мл</w:t>
       </w:r>
       <w:r>
         <w:rPr>
@@ -2636,7 +2639,16 @@
           <w:szCs w:val="24"/>
           <w:lang w:val="en-US"/>
         </w:rPr>
-        <w:t xml:space="preserve">}</w:t>
+        <w:t xml:space="preserve">; </w:t>
+      </w:r>
+      <w:r>
+        <w:rPr>
+          <w:rFonts w:ascii="Times New Roman" w:hAnsi="Times New Roman"/>
+          <w:b/>
+          <w:sz w:val="24"/>
+          <w:szCs w:val="24"/>
+        </w:rPr>
+        <w:t xml:space="preserve">ФВ</w:t>
       </w:r>
       <w:r>
         <w:rPr>
@@ -2655,15 +2667,7 @@
           <w:sz w:val="24"/>
           <w:szCs w:val="24"/>
         </w:rPr>
-      </w:r>
-      <w:r>
-        <w:rPr>
-          <w:rFonts w:ascii="Times New Roman" w:hAnsi="Times New Roman"/>
-          <w:b/>
-          <w:sz w:val="24"/>
-          <w:szCs w:val="24"/>
-        </w:rPr>
-        <w:t xml:space="preserve">мл</w:t>
+        <w:t xml:space="preserve">ЛЖ </w:t>
       </w:r>
       <w:r>
         <w:rPr>
@@ -2673,16 +2677,7 @@
           <w:szCs w:val="24"/>
           <w:lang w:val="en-US"/>
         </w:rPr>
-        <w:t xml:space="preserve">; </w:t>
-      </w:r>
-      <w:r>
-        <w:rPr>
-          <w:rFonts w:ascii="Times New Roman" w:hAnsi="Times New Roman"/>
-          <w:b/>
-          <w:sz w:val="24"/>
-          <w:szCs w:val="24"/>
-        </w:rPr>
-        <w:t xml:space="preserve">ФВ</w:t>
+        <w:t xml:space="preserve">{{ </w:t>
       </w:r>
       <w:r>
         <w:rPr>
@@ -2692,16 +2687,7 @@
           <w:szCs w:val="24"/>
           <w:lang w:val="en-US"/>
         </w:rPr>
-        <w:t xml:space="preserve"> </w:t>
-      </w:r>
-      <w:r>
-        <w:rPr>
-          <w:rFonts w:ascii="Times New Roman" w:hAnsi="Times New Roman"/>
-          <w:b/>
-          <w:sz w:val="24"/>
-          <w:szCs w:val="24"/>
-        </w:rPr>
-        <w:t xml:space="preserve">ЛЖ </w:t>
+        <w:t xml:space="preserve">ejection_fraction</w:t>
       </w:r>
       <w:r>
         <w:rPr>
@@ -2711,6 +2697,7 @@
           <w:szCs w:val="24"/>
           <w:lang w:val="en-US"/>
         </w:rPr>
+        <w:t xml:space="preserve"> }</w:t>
       </w:r>
       <w:r>
         <w:rPr>
@@ -2720,7 +2707,7 @@
           <w:szCs w:val="24"/>
           <w:lang w:val="en-US"/>
         </w:rPr>
-        <w:t xml:space="preserve">{{ </w:t>
+        <w:t xml:space="preserve">}</w:t>
       </w:r>
       <w:r>
         <w:rPr>
@@ -2730,7 +2717,7 @@
           <w:szCs w:val="24"/>
           <w:lang w:val="en-US"/>
         </w:rPr>
-        <w:t xml:space="preserve">ejection_fraction</w:t>
+        <w:t xml:space="preserve"> </w:t>
       </w:r>
       <w:r>
         <w:rPr>
@@ -2740,7 +2727,7 @@
           <w:szCs w:val="24"/>
           <w:lang w:val="en-US"/>
         </w:rPr>
-        <w:t xml:space="preserve"> }</w:t>
+        <w:t xml:space="preserve">%.</w:t>
       </w:r>
       <w:r>
         <w:rPr>
@@ -2750,7 +2737,6 @@
           <w:szCs w:val="24"/>
           <w:lang w:val="en-US"/>
         </w:rPr>
-        <w:t xml:space="preserve">}</w:t>
       </w:r>
       <w:r>
         <w:rPr>
@@ -2760,35 +2746,6 @@
           <w:szCs w:val="24"/>
           <w:lang w:val="en-US"/>
         </w:rPr>
-        <w:t xml:space="preserve"> </w:t>
-      </w:r>
-      <w:r>
-        <w:rPr>
-          <w:rFonts w:ascii="Times New Roman" w:hAnsi="Times New Roman"/>
-          <w:b/>
-          <w:sz w:val="24"/>
-          <w:szCs w:val="24"/>
-          <w:lang w:val="en-US"/>
-        </w:rPr>
-        <w:t xml:space="preserve">%.</w:t>
-      </w:r>
-      <w:r>
-        <w:rPr>
-          <w:rFonts w:ascii="Times New Roman" w:hAnsi="Times New Roman"/>
-          <w:b/>
-          <w:sz w:val="24"/>
-          <w:szCs w:val="24"/>
-          <w:lang w:val="en-US"/>
-        </w:rPr>
-      </w:r>
-      <w:r>
-        <w:rPr>
-          <w:rFonts w:ascii="Times New Roman" w:hAnsi="Times New Roman"/>
-          <w:b/>
-          <w:sz w:val="24"/>
-          <w:szCs w:val="24"/>
-          <w:lang w:val="en-US"/>
-        </w:rPr>
       </w:r>
     </w:p>
     <w:p>
@@ -3702,7 +3659,7 @@
         <w:rPr>
           <w:rFonts w:ascii="Times New Roman" w:hAnsi="Times New Roman"/>
         </w:rPr>
-        <w:t xml:space="preserve">4,2 см), средний  </w:t>
+        <w:t xml:space="preserve">4,2 см)</w:t>
       </w:r>
       <w:r>
         <w:rPr>
@@ -3716,136 +3673,41 @@
           <w:rFonts w:ascii="Times New Roman" w:hAnsi="Times New Roman"/>
           <w:lang w:val="en-US"/>
         </w:rPr>
-        <w:t xml:space="preserve">right_ventricle_medium }}</w:t>
-      </w:r>
-      <w:r>
-        <w:rPr>
-          <w:rFonts w:ascii="Times New Roman" w:hAnsi="Times New Roman"/>
-        </w:rPr>
-        <w:t xml:space="preserve"> см (</w:t>
+        <w:t xml:space="preserve">right_ventricle_medium_full }}</w:t>
       </w:r>
       <w:r>
         <w:rPr>
           <w:rFonts w:ascii="Times New Roman" w:hAnsi="Times New Roman"/>
           <w:lang w:val="en-US"/>
         </w:rPr>
-        <w:t xml:space="preserve">N</w:t>
-      </w:r>
-      <w:r>
-        <w:rPr>
-          <w:rFonts w:ascii="Times New Roman" w:hAnsi="Times New Roman"/>
-        </w:rPr>
-        <w:t xml:space="preserve">&lt; 3</w:t>
-      </w:r>
-      <w:r>
-        <w:rPr>
-          <w:rFonts w:ascii="Times New Roman" w:hAnsi="Times New Roman"/>
-        </w:rPr>
-        <w:t xml:space="preserve">,5 см). Толщина передней стенки </w:t>
-      </w:r>
-      <w:r>
-        <w:rPr>
-          <w:rFonts w:ascii="Times New Roman" w:hAnsi="Times New Roman"/>
-        </w:rPr>
-        <w:t xml:space="preserve">ПЖ:  </w:t>
+        <w:t xml:space="preserve">{{ </w:t>
       </w:r>
       <w:r>
         <w:rPr>
           <w:rFonts w:ascii="Times New Roman" w:hAnsi="Times New Roman"/>
           <w:lang w:val="en-US"/>
         </w:rPr>
-        <w:t xml:space="preserve"> </w:t>
+        <w:t xml:space="preserve">right_ventricle_wall_thickness_full }}</w:t>
       </w:r>
       <w:r>
         <w:rPr>
           <w:rFonts w:ascii="Times New Roman" w:hAnsi="Times New Roman"/>
           <w:lang w:val="en-US"/>
         </w:rPr>
-        <w:t xml:space="preserve">{{ </w:t>
+        <w:t xml:space="preserve">{{ tapse_full </w:t>
       </w:r>
       <w:r>
         <w:rPr>
           <w:rFonts w:ascii="Times New Roman" w:hAnsi="Times New Roman"/>
           <w:lang w:val="en-US"/>
         </w:rPr>
-        <w:t xml:space="preserve">right_ventricle_wall_thickness }}</w:t>
-      </w:r>
-      <w:r>
-        <w:rPr>
-          <w:rFonts w:ascii="Times New Roman" w:hAnsi="Times New Roman"/>
-        </w:rPr>
-        <w:t xml:space="preserve"> </w:t>
-      </w:r>
-      <w:r>
-        <w:rPr>
-          <w:rFonts w:ascii="Times New Roman" w:hAnsi="Times New Roman"/>
-        </w:rPr>
-        <w:t xml:space="preserve"> см (</w:t>
-      </w:r>
-      <w:r>
-        <w:rPr>
-          <w:rFonts w:ascii="Times New Roman" w:hAnsi="Times New Roman"/>
-          <w:lang w:val="en-US"/>
-        </w:rPr>
-        <w:t xml:space="preserve">N</w:t>
-      </w:r>
-      <w:r>
-        <w:rPr>
-          <w:rFonts w:ascii="Times New Roman" w:hAnsi="Times New Roman"/>
-        </w:rPr>
-        <w:t xml:space="preserve">&lt;</w:t>
-      </w:r>
-      <w:r>
-        <w:rPr>
-          <w:rFonts w:ascii="Times New Roman" w:hAnsi="Times New Roman"/>
-        </w:rPr>
-        <w:t xml:space="preserve">0,5 см). </w:t>
-      </w:r>
-      <w:r>
-        <w:rPr>
-          <w:rFonts w:ascii="Times New Roman" w:hAnsi="Times New Roman"/>
-          <w:lang w:val="en-US"/>
-        </w:rPr>
-        <w:t xml:space="preserve">TAPSE</w:t>
-      </w:r>
-      <w:r>
-        <w:rPr>
-          <w:rFonts w:ascii="Times New Roman" w:hAnsi="Times New Roman"/>
-        </w:rPr>
-        <w:t xml:space="preserve">:   </w:t>
-      </w:r>
-      <w:r>
-        <w:rPr>
-          <w:rFonts w:ascii="Times New Roman" w:hAnsi="Times New Roman"/>
-          <w:lang w:val="en-US"/>
-        </w:rPr>
-        <w:t xml:space="preserve">{{ tapse </w:t>
-      </w:r>
-      <w:r>
-        <w:rPr>
-          <w:rFonts w:ascii="Times New Roman" w:hAnsi="Times New Roman"/>
-          <w:lang w:val="en-US"/>
-        </w:rPr>
         <w:t xml:space="preserve">}}</w:t>
       </w:r>
       <w:r>
         <w:rPr>
           <w:rFonts w:ascii="Times New Roman" w:hAnsi="Times New Roman"/>
         </w:rPr>
-        <w:t xml:space="preserve">  см (</w:t>
-      </w:r>
-      <w:r>
-        <w:rPr>
-          <w:rFonts w:ascii="Times New Roman" w:hAnsi="Times New Roman"/>
-          <w:lang w:val="en-US"/>
-        </w:rPr>
-        <w:t xml:space="preserve">N</w:t>
-      </w:r>
-      <w:r>
-        <w:rPr>
-          <w:rFonts w:ascii="Times New Roman" w:hAnsi="Times New Roman"/>
-        </w:rPr>
-        <w:t xml:space="preserve">&gt;=1,7 см).</w:t>
+        <w:t xml:space="preserve">.</w:t>
       </w:r>
       <w:r>
         <w:rPr>

</xml_diff>

<commit_message>
added some sruff and moved functions and things to garbage.rs
</commit_message>
<xml_diff>
--- a/assets/tplt.docx
+++ b/assets/tplt.docx
@@ -1003,17 +1003,41 @@
       <w:r>
         <w:rPr>
           <w:rFonts w:ascii="Times New Roman" w:hAnsi="Times New Roman" w:cs="Times New Roman"/>
-          <w:bCs/>
-          <w:sz w:val="22"/>
-          <w:szCs w:val="22"/>
-        </w:rPr>
-      </w:r>
-      <w:r>
+          <w:sz w:val="22"/>
+          <w:szCs w:val="22"/>
+          <w:highlight w:val="none"/>
+        </w:rPr>
+      </w:r>
+      <w:r>
+        <w:rPr>
+          <w:rFonts w:ascii="Times New Roman" w:hAnsi="Times New Roman" w:cs="Times New Roman"/>
+          <w:sz w:val="22"/>
+          <w:szCs w:val="22"/>
+          <w:highlight w:val="none"/>
+        </w:rPr>
+      </w:r>
+    </w:p>
+    <w:p>
+      <w:pPr>
+        <w:pBdr/>
+        <w:spacing w:after="0" w:line="240" w:lineRule="auto"/>
+        <w:ind/>
+        <w:jc w:val="both"/>
         <w:rPr>
           <w:rFonts w:ascii="Times New Roman" w:hAnsi="Times New Roman" w:cs="Times New Roman"/>
           <w:bCs/>
           <w:sz w:val="22"/>
           <w:szCs w:val="22"/>
+          <w:vertAlign w:val="superscript"/>
+        </w:rPr>
+      </w:pPr>
+      <w:r>
+        <w:rPr>
+          <w:rFonts w:ascii="Times New Roman" w:hAnsi="Times New Roman" w:eastAsia="Times New Roman" w:cs="Times New Roman"/>
+          <w:bCs/>
+          <w:sz w:val="22"/>
+          <w:szCs w:val="22"/>
+          <w:vertAlign w:val="superscript"/>
         </w:rPr>
       </w:r>
       <w:r>
@@ -1022,7 +1046,7 @@
           <w:bCs/>
           <w:sz w:val="22"/>
           <w:szCs w:val="22"/>
-          <w:highlight w:val="none"/>
+          <w:vertAlign w:val="superscript"/>
         </w:rPr>
       </w:r>
       <w:r>
@@ -1031,94 +1055,1192 @@
           <w:bCs/>
           <w:sz w:val="22"/>
           <w:szCs w:val="22"/>
-          <w:highlight w:val="none"/>
-        </w:rPr>
-      </w:r>
-      <w:r>
-        <w:rPr>
-          <w:rFonts w:ascii="Times New Roman" w:hAnsi="Times New Roman" w:cs="Times New Roman"/>
-          <w:bCs/>
-          <w:sz w:val="22"/>
-          <w:szCs w:val="22"/>
-          <w:highlight w:val="none"/>
-        </w:rPr>
-      </w:r>
-      <w:r>
-        <w:rPr>
-          <w:rFonts w:ascii="Times New Roman" w:hAnsi="Times New Roman" w:cs="Times New Roman"/>
-          <w:sz w:val="22"/>
-          <w:szCs w:val="22"/>
-          <w:highlight w:val="none"/>
+          <w:vertAlign w:val="superscript"/>
         </w:rPr>
       </w:r>
     </w:p>
     <w:p>
       <w:pPr>
-        <w:pBdr/>
-        <w:spacing w:after="0" w:line="240" w:lineRule="auto"/>
-        <w:ind/>
+        <w:suppressLineNumbers w:val="false"/>
+        <w:pBdr/>
+        <w:spacing/>
+        <w:ind/>
+        <w:contextualSpacing w:val="true"/>
         <w:jc w:val="both"/>
         <w:rPr>
+          <w:rFonts w:ascii="Times New Roman" w:hAnsi="Times New Roman" w:eastAsia="Times New Roman" w:cs="Times New Roman"/>
+          <w:sz w:val="22"/>
+          <w:szCs w:val="22"/>
+        </w:rPr>
+      </w:pPr>
+      <w:r>
+        <w:rPr>
+          <w:rFonts w:ascii="Times New Roman" w:hAnsi="Times New Roman" w:eastAsia="Times New Roman" w:cs="Times New Roman"/>
+          <w:b/>
+          <w:sz w:val="22"/>
+          <w:szCs w:val="22"/>
+        </w:rPr>
+        <w:t xml:space="preserve">Левый</w:t>
+      </w:r>
+      <w:r>
+        <w:rPr>
+          <w:rFonts w:ascii="Times New Roman" w:hAnsi="Times New Roman" w:eastAsia="Times New Roman" w:cs="Times New Roman"/>
+          <w:b/>
+          <w:sz w:val="22"/>
+          <w:szCs w:val="22"/>
+          <w:lang w:val="en-US"/>
+        </w:rPr>
+        <w:t xml:space="preserve"> </w:t>
+      </w:r>
+      <w:r>
+        <w:rPr>
+          <w:rFonts w:ascii="Times New Roman" w:hAnsi="Times New Roman" w:eastAsia="Times New Roman" w:cs="Times New Roman"/>
+          <w:b/>
+          <w:sz w:val="22"/>
+          <w:szCs w:val="22"/>
+        </w:rPr>
+        <w:t xml:space="preserve">желудочек</w:t>
+      </w:r>
+      <w:r>
+        <w:rPr>
+          <w:rFonts w:ascii="Times New Roman" w:hAnsi="Times New Roman" w:eastAsia="Times New Roman" w:cs="Times New Roman"/>
+          <w:b/>
+          <w:sz w:val="22"/>
+          <w:szCs w:val="22"/>
+          <w:lang w:val="en-US"/>
+        </w:rPr>
+        <w:t xml:space="preserve">: </w:t>
+      </w:r>
+      <w:r>
+        <w:rPr>
+          <w:rFonts w:ascii="Times New Roman" w:hAnsi="Times New Roman" w:eastAsia="Times New Roman" w:cs="Times New Roman"/>
+          <w:bCs/>
+          <w:sz w:val="22"/>
+          <w:szCs w:val="22"/>
+        </w:rPr>
+        <w:t xml:space="preserve">КДР</w:t>
+      </w:r>
+      <w:r>
+        <w:rPr>
+          <w:rFonts w:ascii="Times New Roman" w:hAnsi="Times New Roman" w:eastAsia="Times New Roman" w:cs="Times New Roman"/>
+          <w:bCs/>
+          <w:sz w:val="22"/>
+          <w:szCs w:val="22"/>
+          <w:lang w:val="en-US"/>
+        </w:rPr>
+        <w:t xml:space="preserve"> (</w:t>
+      </w:r>
+      <w:r>
+        <w:rPr>
+          <w:rFonts w:ascii="Times New Roman" w:hAnsi="Times New Roman" w:eastAsia="Times New Roman" w:cs="Times New Roman"/>
+          <w:bCs/>
+          <w:sz w:val="22"/>
+          <w:szCs w:val="22"/>
+          <w:lang w:val="en-US"/>
+        </w:rPr>
+        <w:t xml:space="preserve">N</w:t>
+      </w:r>
+      <w:r>
+        <w:rPr>
+          <w:rFonts w:ascii="Times New Roman" w:hAnsi="Times New Roman" w:eastAsia="Times New Roman" w:cs="Times New Roman"/>
+          <w:bCs/>
+          <w:sz w:val="22"/>
+          <w:szCs w:val="22"/>
+          <w:lang w:val="en-US"/>
+        </w:rPr>
+        <w:t xml:space="preserve">&lt;</w:t>
+      </w:r>
+      <w:r>
+        <w:rPr>
+          <w:rFonts w:ascii="Times New Roman" w:hAnsi="Times New Roman" w:eastAsia="Times New Roman" w:cs="Times New Roman"/>
+          <w:sz w:val="22"/>
+          <w:szCs w:val="22"/>
+          <w:lang w:val="en-US"/>
+        </w:rPr>
+        <w:t xml:space="preserve">5,6 </w:t>
+      </w:r>
+      <w:r>
+        <w:rPr>
+          <w:rFonts w:ascii="Times New Roman" w:hAnsi="Times New Roman" w:eastAsia="Times New Roman" w:cs="Times New Roman"/>
+          <w:sz w:val="22"/>
+          <w:szCs w:val="22"/>
+        </w:rPr>
+        <w:t xml:space="preserve">см</w:t>
+      </w:r>
+      <w:r>
+        <w:rPr>
+          <w:rFonts w:ascii="Times New Roman" w:hAnsi="Times New Roman" w:eastAsia="Times New Roman" w:cs="Times New Roman"/>
+          <w:bCs/>
+          <w:sz w:val="22"/>
+          <w:szCs w:val="22"/>
+          <w:lang w:val="en-US"/>
+        </w:rPr>
+        <w:t xml:space="preserve">)</w:t>
+      </w:r>
+      <w:r>
+        <w:rPr>
+          <w:rFonts w:ascii="Times New Roman" w:hAnsi="Times New Roman" w:eastAsia="Times New Roman" w:cs="Times New Roman"/>
+          <w:bCs/>
+          <w:sz w:val="22"/>
+          <w:szCs w:val="22"/>
+          <w:lang w:val="en-US"/>
+        </w:rPr>
+        <w:t xml:space="preserve"> </w:t>
+      </w:r>
+      <w:r>
+        <w:rPr>
+          <w:rFonts w:ascii="Times New Roman" w:hAnsi="Times New Roman" w:eastAsia="Times New Roman" w:cs="Times New Roman"/>
+          <w:bCs/>
+          <w:sz w:val="22"/>
+          <w:szCs w:val="22"/>
+          <w:lang w:val="en-US"/>
+        </w:rPr>
+        <w:t xml:space="preserve">{{ </w:t>
+      </w:r>
+      <w:r>
+        <w:rPr>
+          <w:rFonts w:ascii="Times New Roman" w:hAnsi="Times New Roman" w:eastAsia="Times New Roman" w:cs="Times New Roman"/>
+          <w:bCs/>
+          <w:sz w:val="22"/>
+          <w:szCs w:val="22"/>
+          <w:lang w:val="en-US"/>
+        </w:rPr>
+        <w:t xml:space="preserve">left_ventricle_diastolic_size</w:t>
+      </w:r>
+      <w:r>
+        <w:rPr>
+          <w:rFonts w:ascii="Times New Roman" w:hAnsi="Times New Roman" w:eastAsia="Times New Roman" w:cs="Times New Roman"/>
+          <w:bCs/>
+          <w:sz w:val="22"/>
+          <w:szCs w:val="22"/>
+          <w:lang w:val="ru-RU"/>
+        </w:rPr>
+        <w:t xml:space="preserve"> </w:t>
+      </w:r>
+      <w:r>
+        <w:rPr>
+          <w:rFonts w:ascii="Times New Roman" w:hAnsi="Times New Roman" w:eastAsia="Times New Roman" w:cs="Times New Roman"/>
+          <w:bCs/>
+          <w:sz w:val="22"/>
+          <w:szCs w:val="22"/>
+          <w:lang w:val="en-US"/>
+        </w:rPr>
+        <w:t xml:space="preserve">}}</w:t>
+      </w:r>
+      <w:r>
+        <w:rPr>
+          <w:rFonts w:ascii="Times New Roman" w:hAnsi="Times New Roman" w:eastAsia="Times New Roman" w:cs="Times New Roman"/>
+          <w:bCs/>
+          <w:sz w:val="22"/>
+          <w:szCs w:val="22"/>
+          <w:lang w:val="en-US"/>
+        </w:rPr>
+        <w:t xml:space="preserve"> </w:t>
+      </w:r>
+      <w:r>
+        <w:rPr>
+          <w:rFonts w:ascii="Times New Roman" w:hAnsi="Times New Roman" w:eastAsia="Times New Roman" w:cs="Times New Roman"/>
+          <w:bCs/>
+          <w:sz w:val="22"/>
+          <w:szCs w:val="22"/>
+        </w:rPr>
+        <w:t xml:space="preserve">см</w:t>
+      </w:r>
+      <w:r>
+        <w:rPr>
+          <w:rFonts w:ascii="Times New Roman" w:hAnsi="Times New Roman" w:eastAsia="Times New Roman" w:cs="Times New Roman"/>
+          <w:bCs/>
+          <w:sz w:val="22"/>
+          <w:szCs w:val="22"/>
+          <w:lang w:val="en-US"/>
+        </w:rPr>
+        <w:t xml:space="preserve">;</w:t>
+      </w:r>
+      <w:r>
+        <w:rPr>
+          <w:rFonts w:ascii="Times New Roman" w:hAnsi="Times New Roman" w:eastAsia="Times New Roman" w:cs="Times New Roman"/>
+          <w:bCs/>
+          <w:sz w:val="22"/>
+          <w:szCs w:val="22"/>
+          <w:lang w:val="en-US"/>
+        </w:rPr>
+        <w:t xml:space="preserve"> </w:t>
+      </w:r>
+      <w:r>
+        <w:rPr>
+          <w:rFonts w:ascii="Times New Roman" w:hAnsi="Times New Roman" w:eastAsia="Times New Roman" w:cs="Times New Roman"/>
+          <w:bCs/>
+          <w:sz w:val="22"/>
+          <w:szCs w:val="22"/>
+          <w:lang w:val="en-US"/>
+        </w:rPr>
+        <w:t xml:space="preserve">      </w:t>
+      </w:r>
+      <w:r>
+        <w:rPr>
+          <w:rFonts w:ascii="Times New Roman" w:hAnsi="Times New Roman" w:eastAsia="Times New Roman" w:cs="Times New Roman"/>
+          <w:bCs/>
+          <w:sz w:val="22"/>
+          <w:szCs w:val="22"/>
+        </w:rPr>
+        <w:t xml:space="preserve">КСР</w:t>
+      </w:r>
+      <w:r>
+        <w:rPr>
+          <w:rFonts w:ascii="Times New Roman" w:hAnsi="Times New Roman" w:eastAsia="Times New Roman" w:cs="Times New Roman"/>
+          <w:bCs/>
+          <w:sz w:val="22"/>
+          <w:szCs w:val="22"/>
+          <w:lang w:val="en-US"/>
+        </w:rPr>
+        <w:t xml:space="preserve"> </w:t>
+      </w:r>
+      <w:r>
+        <w:rPr>
+          <w:rFonts w:ascii="Times New Roman" w:hAnsi="Times New Roman" w:eastAsia="Times New Roman" w:cs="Times New Roman"/>
+          <w:sz w:val="22"/>
+          <w:szCs w:val="22"/>
+          <w:lang w:val="en-US"/>
+        </w:rPr>
+        <w:t xml:space="preserve">(N 2,5-4,0 </w:t>
+      </w:r>
+      <w:r>
+        <w:rPr>
+          <w:rFonts w:ascii="Times New Roman" w:hAnsi="Times New Roman" w:eastAsia="Times New Roman" w:cs="Times New Roman"/>
+          <w:sz w:val="22"/>
+          <w:szCs w:val="22"/>
+        </w:rPr>
+        <w:t xml:space="preserve">см</w:t>
+      </w:r>
+      <w:r>
+        <w:rPr>
+          <w:rFonts w:ascii="Times New Roman" w:hAnsi="Times New Roman" w:eastAsia="Times New Roman" w:cs="Times New Roman"/>
+          <w:sz w:val="22"/>
+          <w:szCs w:val="22"/>
+          <w:lang w:val="en-US"/>
+        </w:rPr>
+        <w:t xml:space="preserve">)</w:t>
+      </w:r>
+      <w:r>
+        <w:rPr>
+          <w:rFonts w:ascii="Times New Roman" w:hAnsi="Times New Roman" w:eastAsia="Times New Roman" w:cs="Times New Roman"/>
+          <w:bCs/>
+          <w:sz w:val="22"/>
+          <w:szCs w:val="22"/>
+          <w:lang w:val="en-US"/>
+        </w:rPr>
+        <w:t xml:space="preserve"> </w:t>
+      </w:r>
+      <w:r>
+        <w:rPr>
+          <w:rFonts w:ascii="Times New Roman" w:hAnsi="Times New Roman" w:eastAsia="Times New Roman" w:cs="Times New Roman"/>
+          <w:bCs/>
+          <w:sz w:val="22"/>
+          <w:szCs w:val="22"/>
+          <w:lang w:val="en-US"/>
+        </w:rPr>
+        <w:t xml:space="preserve">{{ </w:t>
+      </w:r>
+      <w:r>
+        <w:rPr>
+          <w:rFonts w:ascii="Times New Roman" w:hAnsi="Times New Roman" w:eastAsia="Times New Roman" w:cs="Times New Roman"/>
+          <w:bCs/>
+          <w:sz w:val="22"/>
+          <w:szCs w:val="22"/>
+          <w:lang w:val="en-US"/>
+        </w:rPr>
+        <w:t xml:space="preserve">left_ventricle_systolic_size</w:t>
+      </w:r>
+      <w:r>
+        <w:rPr>
+          <w:rFonts w:ascii="Times New Roman" w:hAnsi="Times New Roman" w:eastAsia="Times New Roman" w:cs="Times New Roman"/>
+          <w:bCs/>
+          <w:sz w:val="22"/>
+          <w:szCs w:val="22"/>
+          <w:lang w:val="en-US"/>
+        </w:rPr>
+        <w:t xml:space="preserve"> }}</w:t>
+      </w:r>
+      <w:r>
+        <w:rPr>
+          <w:rFonts w:ascii="Times New Roman" w:hAnsi="Times New Roman" w:eastAsia="Times New Roman" w:cs="Times New Roman"/>
+          <w:bCs/>
+          <w:sz w:val="22"/>
+          <w:szCs w:val="22"/>
+          <w:lang w:val="en-US"/>
+        </w:rPr>
+        <w:t xml:space="preserve"> </w:t>
+      </w:r>
+      <w:r>
+        <w:rPr>
+          <w:rFonts w:ascii="Times New Roman" w:hAnsi="Times New Roman" w:eastAsia="Times New Roman" w:cs="Times New Roman"/>
+          <w:bCs/>
+          <w:sz w:val="22"/>
+          <w:szCs w:val="22"/>
+        </w:rPr>
+        <w:t xml:space="preserve">см</w:t>
+      </w:r>
+      <w:r>
+        <w:rPr>
+          <w:rFonts w:ascii="Times New Roman" w:hAnsi="Times New Roman" w:eastAsia="Times New Roman" w:cs="Times New Roman"/>
+          <w:bCs/>
+          <w:sz w:val="22"/>
+          <w:szCs w:val="22"/>
+          <w:lang w:val="en-US"/>
+        </w:rPr>
+        <w:t xml:space="preserve">;</w:t>
+      </w:r>
+      <w:r>
+        <w:rPr>
+          <w:rFonts w:ascii="Times New Roman" w:hAnsi="Times New Roman" w:eastAsia="Times New Roman" w:cs="Times New Roman"/>
+          <w:bCs/>
+          <w:sz w:val="22"/>
+          <w:szCs w:val="22"/>
+        </w:rPr>
+      </w:r>
+      <w:r>
+        <w:rPr>
           <w:rFonts w:ascii="Times New Roman" w:hAnsi="Times New Roman" w:cs="Times New Roman"/>
-          <w:bCs/>
-          <w:sz w:val="22"/>
-          <w:szCs w:val="22"/>
-          <w:vertAlign w:val="superscript"/>
-        </w:rPr>
-      </w:pPr>
-      <w:r>
-        <w:rPr>
-          <w:rFonts w:ascii="Times New Roman" w:hAnsi="Times New Roman" w:eastAsia="Times New Roman" w:cs="Times New Roman"/>
-          <w:bCs/>
-          <w:sz w:val="22"/>
-          <w:szCs w:val="22"/>
-          <w:vertAlign w:val="superscript"/>
-        </w:rPr>
-      </w:r>
-      <w:r>
-        <w:rPr>
-          <w:rFonts w:ascii="Times New Roman" w:hAnsi="Times New Roman" w:cs="Times New Roman"/>
-          <w:bCs/>
-          <w:sz w:val="22"/>
-          <w:szCs w:val="22"/>
-          <w:vertAlign w:val="superscript"/>
-        </w:rPr>
-      </w:r>
-      <w:r>
-        <w:rPr>
-          <w:rFonts w:ascii="Times New Roman" w:hAnsi="Times New Roman" w:cs="Times New Roman"/>
-          <w:bCs/>
-          <w:sz w:val="22"/>
-          <w:szCs w:val="22"/>
-          <w:vertAlign w:val="superscript"/>
+          <w:sz w:val="22"/>
+          <w:szCs w:val="22"/>
         </w:rPr>
       </w:r>
     </w:p>
     <w:p>
       <w:pPr>
-        <w:pBdr/>
-        <w:spacing/>
-        <w:ind/>
+        <w:suppressLineNumbers w:val="false"/>
+        <w:pBdr/>
+        <w:spacing/>
+        <w:ind/>
+        <w:contextualSpacing w:val="true"/>
         <w:jc w:val="both"/>
         <w:rPr>
+          <w:rFonts w:ascii="Times New Roman" w:hAnsi="Times New Roman" w:eastAsia="Times New Roman" w:cs="Times New Roman"/>
+          <w:sz w:val="22"/>
+          <w:szCs w:val="22"/>
+        </w:rPr>
+      </w:pPr>
+      <w:r>
+        <w:rPr>
+          <w:rFonts w:ascii="Times New Roman" w:hAnsi="Times New Roman" w:eastAsia="Times New Roman" w:cs="Times New Roman"/>
+          <w:bCs/>
+          <w:sz w:val="22"/>
+          <w:szCs w:val="22"/>
+        </w:rPr>
+        <w:t xml:space="preserve">МЖП</w:t>
+      </w:r>
+      <w:r>
+        <w:rPr>
+          <w:rFonts w:ascii="Times New Roman" w:hAnsi="Times New Roman" w:eastAsia="Times New Roman" w:cs="Times New Roman"/>
+          <w:bCs/>
+          <w:sz w:val="22"/>
+          <w:szCs w:val="22"/>
+          <w:lang w:val="en-US"/>
+        </w:rPr>
+        <w:t xml:space="preserve"> (</w:t>
+      </w:r>
+      <w:r>
+        <w:rPr>
+          <w:rFonts w:ascii="Times New Roman" w:hAnsi="Times New Roman" w:eastAsia="Times New Roman" w:cs="Times New Roman"/>
+          <w:bCs/>
+          <w:sz w:val="22"/>
+          <w:szCs w:val="22"/>
+          <w:lang w:val="en-US"/>
+        </w:rPr>
+        <w:t xml:space="preserve">N</w:t>
+      </w:r>
+      <w:r>
+        <w:rPr>
+          <w:rFonts w:ascii="Times New Roman" w:hAnsi="Times New Roman" w:eastAsia="Times New Roman" w:cs="Times New Roman"/>
+          <w:bCs/>
+          <w:sz w:val="22"/>
+          <w:szCs w:val="22"/>
+          <w:lang w:val="en-US"/>
+        </w:rPr>
+        <w:t xml:space="preserve"> </w:t>
+      </w:r>
+      <w:r>
+        <w:rPr>
+          <w:rFonts w:ascii="Times New Roman" w:hAnsi="Times New Roman" w:eastAsia="Times New Roman" w:cs="Times New Roman"/>
+          <w:sz w:val="22"/>
+          <w:szCs w:val="22"/>
+          <w:lang w:val="en-US"/>
+        </w:rPr>
+        <w:t xml:space="preserve">0,7-1,1 </w:t>
+      </w:r>
+      <w:r>
+        <w:rPr>
+          <w:rFonts w:ascii="Times New Roman" w:hAnsi="Times New Roman" w:eastAsia="Times New Roman" w:cs="Times New Roman"/>
+          <w:sz w:val="22"/>
+          <w:szCs w:val="22"/>
+        </w:rPr>
+        <w:t xml:space="preserve">см</w:t>
+      </w:r>
+      <w:r>
+        <w:rPr>
+          <w:rFonts w:ascii="Times New Roman" w:hAnsi="Times New Roman" w:eastAsia="Times New Roman" w:cs="Times New Roman"/>
+          <w:bCs/>
+          <w:sz w:val="22"/>
+          <w:szCs w:val="22"/>
+          <w:lang w:val="en-US"/>
+        </w:rPr>
+        <w:t xml:space="preserve">)</w:t>
+      </w:r>
+      <w:r>
+        <w:rPr>
+          <w:rFonts w:ascii="Times New Roman" w:hAnsi="Times New Roman" w:eastAsia="Times New Roman" w:cs="Times New Roman"/>
+          <w:bCs/>
+          <w:sz w:val="22"/>
+          <w:szCs w:val="22"/>
+          <w:lang w:val="en-US"/>
+        </w:rPr>
+        <w:t xml:space="preserve"> {{ </w:t>
+      </w:r>
+      <w:r>
+        <w:rPr>
+          <w:rFonts w:ascii="Times New Roman" w:hAnsi="Times New Roman" w:eastAsia="Times New Roman" w:cs="Times New Roman"/>
+          <w:bCs/>
+          <w:sz w:val="22"/>
+          <w:szCs w:val="22"/>
+          <w:lang w:val="en-US"/>
+        </w:rPr>
+        <w:t xml:space="preserve">septum_thickness</w:t>
+      </w:r>
+      <w:r>
+        <w:rPr>
+          <w:rFonts w:ascii="Times New Roman" w:hAnsi="Times New Roman" w:eastAsia="Times New Roman" w:cs="Times New Roman"/>
+          <w:bCs/>
+          <w:sz w:val="22"/>
+          <w:szCs w:val="22"/>
+          <w:lang w:val="en-US"/>
+        </w:rPr>
+        <w:t xml:space="preserve"> }} </w:t>
+      </w:r>
+      <w:r>
+        <w:rPr>
+          <w:rFonts w:ascii="Times New Roman" w:hAnsi="Times New Roman" w:eastAsia="Times New Roman" w:cs="Times New Roman"/>
+          <w:bCs/>
+          <w:sz w:val="22"/>
+          <w:szCs w:val="22"/>
+        </w:rPr>
+        <w:t xml:space="preserve">см</w:t>
+      </w:r>
+      <w:r>
+        <w:rPr>
+          <w:rFonts w:ascii="Times New Roman" w:hAnsi="Times New Roman" w:eastAsia="Times New Roman" w:cs="Times New Roman"/>
+          <w:bCs/>
+          <w:sz w:val="22"/>
+          <w:szCs w:val="22"/>
+          <w:lang w:val="en-US"/>
+        </w:rPr>
+        <w:t xml:space="preserve">;</w:t>
+      </w:r>
+      <w:r>
+        <w:rPr>
+          <w:rFonts w:ascii="Times New Roman" w:hAnsi="Times New Roman" w:eastAsia="Times New Roman" w:cs="Times New Roman"/>
+          <w:bCs/>
+          <w:sz w:val="22"/>
+          <w:szCs w:val="22"/>
+          <w:lang w:val="en-US"/>
+        </w:rPr>
+        <w:t xml:space="preserve"> </w:t>
+      </w:r>
+      <w:r>
+        <w:rPr>
+          <w:rFonts w:ascii="Times New Roman" w:hAnsi="Times New Roman" w:eastAsia="Times New Roman" w:cs="Times New Roman"/>
+          <w:sz w:val="22"/>
+          <w:szCs w:val="22"/>
+          <w:lang w:val="en-US"/>
+        </w:rPr>
+        <w:t xml:space="preserve">  </w:t>
+      </w:r>
+      <w:r>
+        <w:rPr>
+          <w:rFonts w:ascii="Times New Roman" w:hAnsi="Times New Roman" w:eastAsia="Times New Roman" w:cs="Times New Roman"/>
+          <w:sz w:val="22"/>
+          <w:szCs w:val="22"/>
+        </w:rPr>
+        <w:t xml:space="preserve">ЗС</w:t>
+      </w:r>
+      <w:r>
+        <w:rPr>
+          <w:rFonts w:ascii="Times New Roman" w:hAnsi="Times New Roman" w:eastAsia="Times New Roman" w:cs="Times New Roman"/>
+          <w:sz w:val="22"/>
+          <w:szCs w:val="22"/>
+          <w:lang w:val="en-US"/>
+        </w:rPr>
+        <w:t xml:space="preserve"> (</w:t>
+      </w:r>
+      <w:r>
+        <w:rPr>
+          <w:rFonts w:ascii="Times New Roman" w:hAnsi="Times New Roman" w:eastAsia="Times New Roman" w:cs="Times New Roman"/>
+          <w:sz w:val="22"/>
+          <w:szCs w:val="22"/>
+          <w:lang w:val="en-US"/>
+        </w:rPr>
+        <w:t xml:space="preserve">N</w:t>
+      </w:r>
+      <w:r>
+        <w:rPr>
+          <w:rFonts w:ascii="Times New Roman" w:hAnsi="Times New Roman" w:eastAsia="Times New Roman" w:cs="Times New Roman"/>
+          <w:sz w:val="22"/>
+          <w:szCs w:val="22"/>
+          <w:lang w:val="en-US"/>
+        </w:rPr>
+        <w:t xml:space="preserve"> 0,7-1,1 </w:t>
+      </w:r>
+      <w:r>
+        <w:rPr>
+          <w:rFonts w:ascii="Times New Roman" w:hAnsi="Times New Roman" w:eastAsia="Times New Roman" w:cs="Times New Roman"/>
+          <w:sz w:val="22"/>
+          <w:szCs w:val="22"/>
+        </w:rPr>
+        <w:t xml:space="preserve">см</w:t>
+      </w:r>
+      <w:r>
+        <w:rPr>
+          <w:rFonts w:ascii="Times New Roman" w:hAnsi="Times New Roman" w:eastAsia="Times New Roman" w:cs="Times New Roman"/>
+          <w:sz w:val="22"/>
+          <w:szCs w:val="22"/>
+          <w:lang w:val="en-US"/>
+        </w:rPr>
+        <w:t xml:space="preserve">) {{ </w:t>
+      </w:r>
+      <w:r>
+        <w:rPr>
+          <w:rFonts w:ascii="Times New Roman" w:hAnsi="Times New Roman" w:eastAsia="Times New Roman" w:cs="Times New Roman"/>
+          <w:sz w:val="22"/>
+          <w:szCs w:val="22"/>
+          <w:lang w:val="en-US"/>
+        </w:rPr>
+        <w:t xml:space="preserve">posterior_wall_thickness</w:t>
+      </w:r>
+      <w:r>
+        <w:rPr>
+          <w:rFonts w:ascii="Times New Roman" w:hAnsi="Times New Roman" w:eastAsia="Times New Roman" w:cs="Times New Roman"/>
+          <w:sz w:val="22"/>
+          <w:szCs w:val="22"/>
+          <w:lang w:val="en-US"/>
+        </w:rPr>
+        <w:t xml:space="preserve"> }} </w:t>
+      </w:r>
+      <w:r>
+        <w:rPr>
+          <w:rFonts w:ascii="Times New Roman" w:hAnsi="Times New Roman" w:eastAsia="Times New Roman" w:cs="Times New Roman"/>
+          <w:sz w:val="22"/>
+          <w:szCs w:val="22"/>
+        </w:rPr>
+        <w:t xml:space="preserve">см</w:t>
+      </w:r>
+      <w:r>
+        <w:rPr>
+          <w:rFonts w:ascii="Times New Roman" w:hAnsi="Times New Roman" w:eastAsia="Times New Roman" w:cs="Times New Roman"/>
+          <w:sz w:val="22"/>
+          <w:szCs w:val="22"/>
+          <w:lang w:val="en-US"/>
+        </w:rPr>
+        <w:t xml:space="preserve">;</w:t>
+      </w:r>
+      <w:r>
+        <w:rPr>
+          <w:rFonts w:ascii="Times New Roman" w:hAnsi="Times New Roman" w:eastAsia="Times New Roman" w:cs="Times New Roman"/>
+          <w:sz w:val="22"/>
+          <w:szCs w:val="22"/>
+          <w:lang w:val="en-US"/>
+        </w:rPr>
+        <w:t xml:space="preserve"> </w:t>
+      </w:r>
+      <w:r>
+        <w:rPr>
+          <w:rFonts w:ascii="Times New Roman" w:hAnsi="Times New Roman" w:eastAsia="Times New Roman" w:cs="Times New Roman"/>
+          <w:bCs/>
+          <w:sz w:val="22"/>
+          <w:szCs w:val="22"/>
+          <w:lang w:val="en-US"/>
+        </w:rPr>
+        <w:t xml:space="preserve">  </w:t>
+      </w:r>
+      <w:r>
+        <w:rPr>
+          <w:rFonts w:ascii="Times New Roman" w:hAnsi="Times New Roman" w:eastAsia="Times New Roman" w:cs="Times New Roman"/>
+          <w:bCs/>
+          <w:sz w:val="22"/>
+          <w:szCs w:val="22"/>
+        </w:rPr>
+      </w:r>
+      <w:r>
+        <w:rPr>
+          <w:rFonts w:ascii="Times New Roman" w:hAnsi="Times New Roman" w:eastAsia="Times New Roman" w:cs="Times New Roman"/>
+          <w:sz w:val="22"/>
+          <w:szCs w:val="22"/>
+          <w:lang w:val="en-US"/>
+        </w:rPr>
+      </w:r>
+    </w:p>
+    <w:p>
+      <w:pPr>
+        <w:suppressLineNumbers w:val="false"/>
+        <w:pBdr/>
+        <w:spacing/>
+        <w:ind/>
+        <w:contextualSpacing w:val="true"/>
+        <w:jc w:val="both"/>
+        <w:rPr>
+          <w:rFonts w:ascii="Times New Roman" w:hAnsi="Times New Roman" w:eastAsia="Times New Roman" w:cs="Times New Roman"/>
+          <w:sz w:val="22"/>
+          <w:szCs w:val="22"/>
+        </w:rPr>
+      </w:pPr>
+      <w:r>
+        <w:rPr>
+          <w:rFonts w:ascii="Times New Roman" w:hAnsi="Times New Roman" w:eastAsia="Times New Roman" w:cs="Times New Roman"/>
+          <w:bCs/>
+          <w:sz w:val="22"/>
+          <w:szCs w:val="22"/>
+        </w:rPr>
+        <w:t xml:space="preserve">ММЛЖ</w:t>
+      </w:r>
+      <w:r>
+        <w:rPr>
+          <w:rFonts w:ascii="Times New Roman" w:hAnsi="Times New Roman" w:eastAsia="Times New Roman" w:cs="Times New Roman"/>
+          <w:bCs/>
+          <w:sz w:val="22"/>
+          <w:szCs w:val="22"/>
+          <w:lang w:val="en-US"/>
+        </w:rPr>
+        <w:t xml:space="preserve"> </w:t>
+      </w:r>
+      <w:r>
+        <w:rPr>
+          <w:rFonts w:ascii="Times New Roman" w:hAnsi="Times New Roman" w:eastAsia="Times New Roman" w:cs="Times New Roman"/>
+          <w:sz w:val="22"/>
+          <w:szCs w:val="22"/>
+          <w:lang w:val="en-US"/>
+        </w:rPr>
+        <w:t xml:space="preserve">(</w:t>
+      </w:r>
+      <w:r>
+        <w:rPr>
+          <w:rFonts w:ascii="Times New Roman" w:hAnsi="Times New Roman" w:eastAsia="Times New Roman" w:cs="Times New Roman"/>
+          <w:sz w:val="22"/>
+          <w:szCs w:val="22"/>
+        </w:rPr>
+        <w:t xml:space="preserve">м</w:t>
+      </w:r>
+      <w:r>
+        <w:rPr>
+          <w:rFonts w:ascii="Times New Roman" w:hAnsi="Times New Roman" w:eastAsia="Times New Roman" w:cs="Times New Roman"/>
+          <w:sz w:val="22"/>
+          <w:szCs w:val="22"/>
+          <w:lang w:val="en-US"/>
+        </w:rPr>
+        <w:t xml:space="preserve">&lt;162</w:t>
+      </w:r>
+      <w:r>
+        <w:rPr>
+          <w:rFonts w:ascii="Times New Roman" w:hAnsi="Times New Roman" w:eastAsia="Times New Roman" w:cs="Times New Roman"/>
+          <w:sz w:val="22"/>
+          <w:szCs w:val="22"/>
+        </w:rPr>
+        <w:t xml:space="preserve">г</w:t>
+      </w:r>
+      <w:r>
+        <w:rPr>
+          <w:rFonts w:ascii="Times New Roman" w:hAnsi="Times New Roman" w:eastAsia="Times New Roman" w:cs="Times New Roman"/>
+          <w:sz w:val="22"/>
+          <w:szCs w:val="22"/>
+          <w:lang w:val="en-US"/>
+        </w:rPr>
+        <w:t xml:space="preserve">, </w:t>
+      </w:r>
+      <w:r>
+        <w:rPr>
+          <w:rFonts w:ascii="Times New Roman" w:hAnsi="Times New Roman" w:eastAsia="Times New Roman" w:cs="Times New Roman"/>
+          <w:sz w:val="22"/>
+          <w:szCs w:val="22"/>
+        </w:rPr>
+        <w:t xml:space="preserve">м</w:t>
+      </w:r>
+      <w:r>
+        <w:rPr>
+          <w:rFonts w:ascii="Times New Roman" w:hAnsi="Times New Roman" w:eastAsia="Times New Roman" w:cs="Times New Roman"/>
+          <w:sz w:val="22"/>
+          <w:szCs w:val="22"/>
+          <w:lang w:val="en-US"/>
+        </w:rPr>
+        <w:t xml:space="preserve">&lt;224</w:t>
+      </w:r>
+      <w:r>
+        <w:rPr>
+          <w:rFonts w:ascii="Times New Roman" w:hAnsi="Times New Roman" w:eastAsia="Times New Roman" w:cs="Times New Roman"/>
+          <w:sz w:val="22"/>
+          <w:szCs w:val="22"/>
+        </w:rPr>
+        <w:t xml:space="preserve">г</w:t>
+      </w:r>
+      <w:r>
+        <w:rPr>
+          <w:rFonts w:ascii="Times New Roman" w:hAnsi="Times New Roman" w:eastAsia="Times New Roman" w:cs="Times New Roman"/>
+          <w:sz w:val="22"/>
+          <w:szCs w:val="22"/>
+          <w:lang w:val="en-US"/>
+        </w:rPr>
+        <w:t xml:space="preserve">)</w:t>
+      </w:r>
+      <w:r>
+        <w:rPr>
+          <w:rFonts w:ascii="Times New Roman" w:hAnsi="Times New Roman" w:eastAsia="Times New Roman" w:cs="Times New Roman"/>
+          <w:bCs/>
+          <w:sz w:val="22"/>
+          <w:szCs w:val="22"/>
+          <w:lang w:val="en-US"/>
+        </w:rPr>
+        <w:t xml:space="preserve"> </w:t>
+      </w:r>
+      <w:r>
+        <w:rPr>
+          <w:rFonts w:ascii="Times New Roman" w:hAnsi="Times New Roman" w:eastAsia="Times New Roman" w:cs="Times New Roman"/>
+          <w:bCs/>
+          <w:sz w:val="22"/>
+          <w:szCs w:val="22"/>
+          <w:lang w:val="en-US"/>
+        </w:rPr>
+        <w:t xml:space="preserve">{{ </w:t>
+      </w:r>
+      <w:r>
+        <w:rPr>
+          <w:rFonts w:ascii="Times New Roman" w:hAnsi="Times New Roman" w:eastAsia="Times New Roman" w:cs="Times New Roman"/>
+          <w:bCs/>
+          <w:sz w:val="22"/>
+          <w:szCs w:val="22"/>
+          <w:lang w:val="en-US"/>
+        </w:rPr>
+        <w:t xml:space="preserve">left_ventricle_mass</w:t>
+      </w:r>
+      <w:r>
+        <w:rPr>
+          <w:rFonts w:ascii="Times New Roman" w:hAnsi="Times New Roman" w:eastAsia="Times New Roman" w:cs="Times New Roman"/>
+          <w:bCs/>
+          <w:sz w:val="22"/>
+          <w:szCs w:val="22"/>
+          <w:lang w:val="en-US"/>
+        </w:rPr>
+        <w:t xml:space="preserve"> }}</w:t>
+      </w:r>
+      <w:r>
+        <w:rPr>
+          <w:rFonts w:ascii="Times New Roman" w:hAnsi="Times New Roman" w:eastAsia="Times New Roman" w:cs="Times New Roman"/>
+          <w:bCs/>
+          <w:sz w:val="22"/>
+          <w:szCs w:val="22"/>
+          <w:lang w:val="en-US"/>
+        </w:rPr>
+        <w:t xml:space="preserve"> </w:t>
+      </w:r>
+      <w:r>
+        <w:rPr>
+          <w:rFonts w:ascii="Times New Roman" w:hAnsi="Times New Roman" w:eastAsia="Times New Roman" w:cs="Times New Roman"/>
+          <w:bCs/>
+          <w:sz w:val="22"/>
+          <w:szCs w:val="22"/>
+        </w:rPr>
+        <w:t xml:space="preserve">г</w:t>
+      </w:r>
+      <w:r>
+        <w:rPr>
+          <w:rFonts w:ascii="Times New Roman" w:hAnsi="Times New Roman" w:eastAsia="Times New Roman" w:cs="Times New Roman"/>
+          <w:bCs/>
+          <w:sz w:val="22"/>
+          <w:szCs w:val="22"/>
+          <w:lang w:val="en-US"/>
+        </w:rPr>
+        <w:t xml:space="preserve">;</w:t>
+      </w:r>
+      <w:r>
+        <w:rPr>
+          <w:rFonts w:ascii="Times New Roman" w:hAnsi="Times New Roman" w:eastAsia="Times New Roman" w:cs="Times New Roman"/>
+          <w:bCs/>
+          <w:sz w:val="22"/>
+          <w:szCs w:val="22"/>
+          <w:lang w:val="en-US"/>
+        </w:rPr>
+        <w:t xml:space="preserve">   </w:t>
+      </w:r>
+      <w:r>
+        <w:rPr>
+          <w:rFonts w:ascii="Times New Roman" w:hAnsi="Times New Roman" w:eastAsia="Times New Roman" w:cs="Times New Roman"/>
+          <w:bCs/>
+          <w:sz w:val="22"/>
+          <w:szCs w:val="22"/>
+        </w:rPr>
+        <w:t xml:space="preserve">ИММЛЖ</w:t>
+      </w:r>
+      <w:r>
+        <w:rPr>
+          <w:rFonts w:ascii="Times New Roman" w:hAnsi="Times New Roman" w:eastAsia="Times New Roman" w:cs="Times New Roman"/>
+          <w:bCs/>
+          <w:sz w:val="22"/>
+          <w:szCs w:val="22"/>
+          <w:lang w:val="en-US"/>
+        </w:rPr>
+        <w:t xml:space="preserve"> </w:t>
+      </w:r>
+      <w:r>
+        <w:rPr>
+          <w:rFonts w:ascii="Times New Roman" w:hAnsi="Times New Roman" w:eastAsia="Times New Roman" w:cs="Times New Roman"/>
+          <w:sz w:val="22"/>
+          <w:szCs w:val="22"/>
+          <w:lang w:val="en-US"/>
+        </w:rPr>
+        <w:t xml:space="preserve">(</w:t>
+      </w:r>
+      <w:r>
+        <w:rPr>
+          <w:rFonts w:ascii="Times New Roman" w:hAnsi="Times New Roman" w:eastAsia="Times New Roman" w:cs="Times New Roman"/>
+          <w:sz w:val="22"/>
+          <w:szCs w:val="22"/>
+        </w:rPr>
+        <w:t xml:space="preserve">ж</w:t>
+      </w:r>
+      <w:r>
+        <w:rPr>
+          <w:rFonts w:ascii="Times New Roman" w:hAnsi="Times New Roman" w:eastAsia="Times New Roman" w:cs="Times New Roman"/>
+          <w:sz w:val="22"/>
+          <w:szCs w:val="22"/>
+          <w:lang w:val="en-US"/>
+        </w:rPr>
+        <w:t xml:space="preserve">&lt; 95,</w:t>
+      </w:r>
+      <w:r>
+        <w:rPr>
+          <w:rFonts w:ascii="Times New Roman" w:hAnsi="Times New Roman" w:eastAsia="Times New Roman" w:cs="Times New Roman"/>
+          <w:sz w:val="22"/>
+          <w:szCs w:val="22"/>
+          <w:lang w:val="en-US"/>
+        </w:rPr>
+        <w:t xml:space="preserve"> </w:t>
+      </w:r>
+      <w:r>
+        <w:rPr>
+          <w:rFonts w:ascii="Times New Roman" w:hAnsi="Times New Roman" w:eastAsia="Times New Roman" w:cs="Times New Roman"/>
+          <w:sz w:val="22"/>
+          <w:szCs w:val="22"/>
+        </w:rPr>
+        <w:t xml:space="preserve">м</w:t>
+      </w:r>
+      <w:r>
+        <w:rPr>
+          <w:rFonts w:ascii="Times New Roman" w:hAnsi="Times New Roman" w:eastAsia="Times New Roman" w:cs="Times New Roman"/>
+          <w:sz w:val="22"/>
+          <w:szCs w:val="22"/>
+          <w:lang w:val="en-US"/>
+        </w:rPr>
+        <w:t xml:space="preserve">&lt;115 </w:t>
+      </w:r>
+      <w:r>
+        <w:rPr>
+          <w:rFonts w:ascii="Times New Roman" w:hAnsi="Times New Roman" w:eastAsia="Times New Roman" w:cs="Times New Roman"/>
+          <w:sz w:val="22"/>
+          <w:szCs w:val="22"/>
+        </w:rPr>
+        <w:t xml:space="preserve">г</w:t>
+      </w:r>
+      <w:r>
+        <w:rPr>
+          <w:rFonts w:ascii="Times New Roman" w:hAnsi="Times New Roman" w:eastAsia="Times New Roman" w:cs="Times New Roman"/>
+          <w:sz w:val="22"/>
+          <w:szCs w:val="22"/>
+          <w:lang w:val="en-US"/>
+        </w:rPr>
+        <w:t xml:space="preserve">/</w:t>
+      </w:r>
+      <w:r>
+        <w:rPr>
+          <w:rFonts w:ascii="Times New Roman" w:hAnsi="Times New Roman" w:eastAsia="Times New Roman" w:cs="Times New Roman"/>
+          <w:sz w:val="22"/>
+          <w:szCs w:val="22"/>
+        </w:rPr>
+        <w:t xml:space="preserve">м</w:t>
+      </w:r>
+      <w:r>
+        <w:rPr>
+          <w:rFonts w:ascii="Times New Roman" w:hAnsi="Times New Roman" w:eastAsia="Times New Roman" w:cs="Times New Roman"/>
+          <w:sz w:val="22"/>
+          <w:szCs w:val="22"/>
+          <w:vertAlign w:val="superscript"/>
+          <w:lang w:val="en-US"/>
+        </w:rPr>
+        <w:t xml:space="preserve">2</w:t>
+      </w:r>
+      <w:r>
+        <w:rPr>
+          <w:rFonts w:ascii="Times New Roman" w:hAnsi="Times New Roman" w:eastAsia="Times New Roman" w:cs="Times New Roman"/>
+          <w:sz w:val="22"/>
+          <w:szCs w:val="22"/>
+          <w:lang w:val="en-US"/>
+        </w:rPr>
+        <w:t xml:space="preserve">)</w:t>
+      </w:r>
+      <w:r>
+        <w:rPr>
+          <w:rFonts w:ascii="Times New Roman" w:hAnsi="Times New Roman" w:eastAsia="Times New Roman" w:cs="Times New Roman"/>
+          <w:bCs/>
+          <w:sz w:val="22"/>
+          <w:szCs w:val="22"/>
+          <w:lang w:val="en-US"/>
+        </w:rPr>
+        <w:t xml:space="preserve"> </w:t>
+      </w:r>
+      <w:r>
+        <w:rPr>
+          <w:rFonts w:ascii="Times New Roman" w:hAnsi="Times New Roman" w:eastAsia="Times New Roman" w:cs="Times New Roman"/>
+          <w:bCs/>
+          <w:sz w:val="22"/>
+          <w:szCs w:val="22"/>
+          <w:lang w:val="en-US"/>
+        </w:rPr>
+        <w:t xml:space="preserve">{{ </w:t>
+      </w:r>
+      <w:r>
+        <w:rPr>
+          <w:rFonts w:ascii="Times New Roman" w:hAnsi="Times New Roman" w:eastAsia="Times New Roman" w:cs="Times New Roman"/>
+          <w:bCs/>
+          <w:sz w:val="22"/>
+          <w:szCs w:val="22"/>
+          <w:lang w:val="en-US"/>
+        </w:rPr>
+        <w:t xml:space="preserve">left_ventricle_mass_index</w:t>
+      </w:r>
+      <w:r>
+        <w:rPr>
+          <w:rFonts w:ascii="Times New Roman" w:hAnsi="Times New Roman" w:eastAsia="Times New Roman" w:cs="Times New Roman"/>
+          <w:bCs/>
+          <w:sz w:val="22"/>
+          <w:szCs w:val="22"/>
+          <w:lang w:val="en-US"/>
+        </w:rPr>
+        <w:t xml:space="preserve"> }}</w:t>
+      </w:r>
+      <w:r>
+        <w:rPr>
+          <w:rFonts w:ascii="Times New Roman" w:hAnsi="Times New Roman" w:eastAsia="Times New Roman" w:cs="Times New Roman"/>
+          <w:bCs/>
+          <w:sz w:val="22"/>
+          <w:szCs w:val="22"/>
+          <w:lang w:val="en-US"/>
+        </w:rPr>
+        <w:t xml:space="preserve"> </w:t>
+      </w:r>
+      <w:r>
+        <w:rPr>
+          <w:rFonts w:ascii="Times New Roman" w:hAnsi="Times New Roman" w:eastAsia="Times New Roman" w:cs="Times New Roman"/>
+          <w:bCs/>
+          <w:sz w:val="22"/>
+          <w:szCs w:val="22"/>
+        </w:rPr>
+        <w:t xml:space="preserve">г</w:t>
+      </w:r>
+      <w:r>
+        <w:rPr>
+          <w:rFonts w:ascii="Times New Roman" w:hAnsi="Times New Roman" w:eastAsia="Times New Roman" w:cs="Times New Roman"/>
+          <w:bCs/>
+          <w:sz w:val="22"/>
+          <w:szCs w:val="22"/>
+          <w:lang w:val="en-US"/>
+        </w:rPr>
+        <w:t xml:space="preserve">/</w:t>
+      </w:r>
+      <w:r>
+        <w:rPr>
+          <w:rFonts w:ascii="Times New Roman" w:hAnsi="Times New Roman" w:eastAsia="Times New Roman" w:cs="Times New Roman"/>
+          <w:bCs/>
+          <w:sz w:val="22"/>
+          <w:szCs w:val="22"/>
+        </w:rPr>
+        <w:t xml:space="preserve">м</w:t>
+      </w:r>
+      <w:r>
+        <w:rPr>
+          <w:rFonts w:ascii="Times New Roman" w:hAnsi="Times New Roman" w:eastAsia="Times New Roman" w:cs="Times New Roman"/>
+          <w:bCs/>
+          <w:sz w:val="22"/>
+          <w:szCs w:val="22"/>
+          <w:vertAlign w:val="superscript"/>
+          <w:lang w:val="en-US"/>
+        </w:rPr>
+        <w:t xml:space="preserve">2</w:t>
+      </w:r>
+      <w:r>
+        <w:rPr>
+          <w:rFonts w:ascii="Times New Roman" w:hAnsi="Times New Roman" w:eastAsia="Times New Roman" w:cs="Times New Roman"/>
+          <w:bCs/>
+          <w:sz w:val="22"/>
+          <w:szCs w:val="22"/>
+          <w:lang w:val="en-US"/>
+        </w:rPr>
+        <w:t xml:space="preserve">;</w:t>
+      </w:r>
+      <w:r>
+        <w:rPr>
+          <w:rFonts w:ascii="Times New Roman" w:hAnsi="Times New Roman" w:eastAsia="Times New Roman" w:cs="Times New Roman"/>
+          <w:bCs/>
+          <w:sz w:val="22"/>
+          <w:szCs w:val="22"/>
+          <w:lang w:val="en-US"/>
+        </w:rPr>
+        <w:t xml:space="preserve"> </w:t>
+      </w:r>
+      <w:r>
+        <w:rPr>
+          <w:rFonts w:ascii="Times New Roman" w:hAnsi="Times New Roman" w:eastAsia="Times New Roman" w:cs="Times New Roman"/>
+          <w:bCs/>
+          <w:sz w:val="22"/>
+          <w:szCs w:val="22"/>
+          <w:lang w:val="en-US"/>
+        </w:rPr>
+        <w:t xml:space="preserve">   </w:t>
+      </w:r>
+      <w:r>
+        <w:rPr>
+          <w:rFonts w:ascii="Times New Roman" w:hAnsi="Times New Roman" w:eastAsia="Times New Roman" w:cs="Times New Roman"/>
+          <w:bCs/>
+          <w:sz w:val="22"/>
+          <w:szCs w:val="22"/>
+        </w:rPr>
+        <w:t xml:space="preserve">ОТС</w:t>
+      </w:r>
+      <w:r>
+        <w:rPr>
+          <w:rFonts w:ascii="Times New Roman" w:hAnsi="Times New Roman" w:eastAsia="Times New Roman" w:cs="Times New Roman"/>
+          <w:bCs/>
+          <w:sz w:val="22"/>
+          <w:szCs w:val="22"/>
+          <w:lang w:val="en-US"/>
+        </w:rPr>
+        <w:t xml:space="preserve"> (</w:t>
+      </w:r>
+      <w:r>
+        <w:rPr>
+          <w:rFonts w:ascii="Times New Roman" w:hAnsi="Times New Roman" w:eastAsia="Times New Roman" w:cs="Times New Roman"/>
+          <w:bCs/>
+          <w:sz w:val="22"/>
+          <w:szCs w:val="22"/>
+          <w:lang w:val="en-US"/>
+        </w:rPr>
+        <w:t xml:space="preserve">N</w:t>
+      </w:r>
+      <w:r>
+        <w:rPr>
+          <w:rFonts w:ascii="Times New Roman" w:hAnsi="Times New Roman" w:eastAsia="Times New Roman" w:cs="Times New Roman"/>
+          <w:bCs/>
+          <w:sz w:val="22"/>
+          <w:szCs w:val="22"/>
+          <w:lang w:val="en-US"/>
+        </w:rPr>
+        <w:t xml:space="preserve">&lt;</w:t>
+      </w:r>
+      <w:r>
+        <w:rPr>
+          <w:rFonts w:ascii="Times New Roman" w:hAnsi="Times New Roman" w:eastAsia="Times New Roman" w:cs="Times New Roman"/>
+          <w:bCs/>
+          <w:sz w:val="22"/>
+          <w:szCs w:val="22"/>
+          <w:lang w:val="en-US"/>
+        </w:rPr>
+        <w:t xml:space="preserve">0,45)</w:t>
+      </w:r>
+      <w:r>
+        <w:rPr>
+          <w:rFonts w:ascii="Times New Roman" w:hAnsi="Times New Roman" w:eastAsia="Times New Roman" w:cs="Times New Roman"/>
+          <w:bCs/>
+          <w:sz w:val="22"/>
+          <w:szCs w:val="22"/>
+          <w:lang w:val="en-US"/>
+        </w:rPr>
+        <w:t xml:space="preserve"> {{ </w:t>
+      </w:r>
+      <w:r>
+        <w:rPr>
+          <w:rFonts w:ascii="Times New Roman" w:hAnsi="Times New Roman" w:eastAsia="Times New Roman" w:cs="Times New Roman"/>
+          <w:bCs/>
+          <w:sz w:val="22"/>
+          <w:szCs w:val="22"/>
+          <w:lang w:val="en-US"/>
+        </w:rPr>
+        <w:t xml:space="preserve">relative_wall_thickness</w:t>
+      </w:r>
+      <w:r>
+        <w:rPr>
+          <w:rFonts w:ascii="Times New Roman" w:hAnsi="Times New Roman" w:eastAsia="Times New Roman" w:cs="Times New Roman"/>
+          <w:bCs/>
+          <w:sz w:val="22"/>
+          <w:szCs w:val="22"/>
+          <w:lang w:val="en-US"/>
+        </w:rPr>
+        <w:t xml:space="preserve"> }}</w:t>
+      </w:r>
+      <w:r>
+        <w:rPr>
+          <w:rFonts w:ascii="Times New Roman" w:hAnsi="Times New Roman" w:eastAsia="Times New Roman" w:cs="Times New Roman"/>
+          <w:sz w:val="22"/>
+          <w:szCs w:val="22"/>
+          <w:lang w:val="en-US"/>
+        </w:rPr>
+        <w:t xml:space="preserve">;</w:t>
+      </w:r>
+      <w:r>
+        <w:rPr>
+          <w:rFonts w:ascii="Times New Roman" w:hAnsi="Times New Roman" w:eastAsia="Times New Roman" w:cs="Times New Roman"/>
+          <w:sz w:val="22"/>
+          <w:szCs w:val="22"/>
+          <w:lang w:val="en-US"/>
+        </w:rPr>
+        <w:t xml:space="preserve"> </w:t>
+      </w:r>
+      <w:r>
+        <w:rPr>
           <w:rFonts w:ascii="Times New Roman" w:hAnsi="Times New Roman" w:cs="Times New Roman"/>
           <w:sz w:val="22"/>
           <w:szCs w:val="22"/>
         </w:rPr>
-      </w:pPr>
-      <w:r>
-        <w:rPr>
-          <w:rFonts w:ascii="Times New Roman" w:hAnsi="Times New Roman" w:eastAsia="Times New Roman" w:cs="Times New Roman"/>
-          <w:b/>
-          <w:sz w:val="22"/>
-          <w:szCs w:val="22"/>
-        </w:rPr>
-        <w:t xml:space="preserve">Левый</w:t>
-      </w:r>
-      <w:r>
-        <w:rPr>
-          <w:rFonts w:ascii="Times New Roman" w:hAnsi="Times New Roman" w:eastAsia="Times New Roman" w:cs="Times New Roman"/>
-          <w:b/>
+      </w:r>
+      <w:r/>
+    </w:p>
+    <w:p>
+      <w:pPr>
+        <w:suppressLineNumbers w:val="false"/>
+        <w:pBdr/>
+        <w:spacing/>
+        <w:ind/>
+        <w:contextualSpacing w:val="true"/>
+        <w:jc w:val="both"/>
+        <w:rPr>
+          <w:rFonts w:ascii="Times New Roman" w:hAnsi="Times New Roman" w:cs="Times New Roman"/>
+          <w:sz w:val="22"/>
+          <w:szCs w:val="22"/>
+        </w:rPr>
+      </w:pPr>
+      <w:r>
+        <w:rPr>
+          <w:rFonts w:ascii="Times New Roman" w:hAnsi="Times New Roman" w:eastAsia="Times New Roman" w:cs="Times New Roman"/>
+          <w:sz w:val="22"/>
+          <w:szCs w:val="22"/>
+          <w:lang w:val="en-US"/>
+        </w:rPr>
+      </w:r>
+      <w:r>
+        <w:rPr>
+          <w:rFonts w:ascii="Times New Roman" w:hAnsi="Times New Roman" w:eastAsia="Times New Roman" w:cs="Times New Roman"/>
+          <w:bCs/>
+          <w:sz w:val="22"/>
+          <w:szCs w:val="22"/>
+        </w:rPr>
+        <w:t xml:space="preserve">УО</w:t>
+      </w:r>
+      <w:r>
+        <w:rPr>
+          <w:rFonts w:ascii="Times New Roman" w:hAnsi="Times New Roman" w:eastAsia="Times New Roman" w:cs="Times New Roman"/>
+          <w:bCs/>
           <w:sz w:val="22"/>
           <w:szCs w:val="22"/>
           <w:lang w:val="en-US"/>
@@ -1128,30 +2250,12 @@
       <w:r>
         <w:rPr>
           <w:rFonts w:ascii="Times New Roman" w:hAnsi="Times New Roman" w:eastAsia="Times New Roman" w:cs="Times New Roman"/>
-          <w:b/>
-          <w:sz w:val="22"/>
-          <w:szCs w:val="22"/>
-        </w:rPr>
-        <w:t xml:space="preserve">желудочек</w:t>
-      </w:r>
-      <w:r>
-        <w:rPr>
-          <w:rFonts w:ascii="Times New Roman" w:hAnsi="Times New Roman" w:eastAsia="Times New Roman" w:cs="Times New Roman"/>
-          <w:b/>
-          <w:sz w:val="22"/>
-          <w:szCs w:val="22"/>
-          <w:lang w:val="en-US"/>
-        </w:rPr>
-        <w:t xml:space="preserve">: </w:t>
-      </w:r>
-      <w:r>
-        <w:rPr>
-          <w:rFonts w:ascii="Times New Roman" w:hAnsi="Times New Roman" w:eastAsia="Times New Roman" w:cs="Times New Roman"/>
           <w:bCs/>
           <w:sz w:val="22"/>
           <w:szCs w:val="22"/>
-        </w:rPr>
-        <w:t xml:space="preserve">КДР</w:t>
+          <w:lang w:val="en-US"/>
+        </w:rPr>
+        <w:t xml:space="preserve">{{ </w:t>
       </w:r>
       <w:r>
         <w:rPr>
@@ -1161,7 +2265,7 @@
           <w:szCs w:val="22"/>
           <w:lang w:val="en-US"/>
         </w:rPr>
-        <w:t xml:space="preserve"> (</w:t>
+        <w:t xml:space="preserve">stroke_volume</w:t>
       </w:r>
       <w:r>
         <w:rPr>
@@ -1171,7 +2275,7 @@
           <w:szCs w:val="22"/>
           <w:lang w:val="en-US"/>
         </w:rPr>
-        <w:t xml:space="preserve">N</w:t>
+        <w:t xml:space="preserve"> }}</w:t>
       </w:r>
       <w:r>
         <w:rPr>
@@ -1181,24 +2285,7 @@
           <w:szCs w:val="22"/>
           <w:lang w:val="en-US"/>
         </w:rPr>
-        <w:t xml:space="preserve">&lt;</w:t>
-      </w:r>
-      <w:r>
-        <w:rPr>
-          <w:rFonts w:ascii="Times New Roman" w:hAnsi="Times New Roman" w:eastAsia="Times New Roman" w:cs="Times New Roman"/>
-          <w:sz w:val="22"/>
-          <w:szCs w:val="22"/>
-          <w:lang w:val="en-US"/>
-        </w:rPr>
-        <w:t xml:space="preserve">5,6 </w:t>
-      </w:r>
-      <w:r>
-        <w:rPr>
-          <w:rFonts w:ascii="Times New Roman" w:hAnsi="Times New Roman" w:eastAsia="Times New Roman" w:cs="Times New Roman"/>
-          <w:sz w:val="22"/>
-          <w:szCs w:val="22"/>
-        </w:rPr>
-        <w:t xml:space="preserve">см</w:t>
+        <w:t xml:space="preserve"> </w:t>
       </w:r>
       <w:r>
         <w:rPr>
@@ -1206,9 +2293,8 @@
           <w:bCs/>
           <w:sz w:val="22"/>
           <w:szCs w:val="22"/>
-          <w:lang w:val="en-US"/>
-        </w:rPr>
-        <w:t xml:space="preserve">)</w:t>
+        </w:rPr>
+        <w:t xml:space="preserve">мл</w:t>
       </w:r>
       <w:r>
         <w:rPr>
@@ -1218,6 +2304,16 @@
           <w:szCs w:val="22"/>
           <w:lang w:val="en-US"/>
         </w:rPr>
+        <w:t xml:space="preserve">;</w:t>
+      </w:r>
+      <w:r>
+        <w:rPr>
+          <w:rFonts w:ascii="Times New Roman" w:hAnsi="Times New Roman" w:eastAsia="Times New Roman" w:cs="Times New Roman"/>
+          <w:bCs/>
+          <w:sz w:val="22"/>
+          <w:szCs w:val="22"/>
+          <w:lang w:val="en-US"/>
+        </w:rPr>
         <w:t xml:space="preserve"> </w:t>
       </w:r>
       <w:r>
@@ -1228,1005 +2324,7 @@
           <w:szCs w:val="22"/>
           <w:lang w:val="en-US"/>
         </w:rPr>
-        <w:t xml:space="preserve">{{ </w:t>
-      </w:r>
-      <w:r>
-        <w:rPr>
-          <w:rFonts w:ascii="Times New Roman" w:hAnsi="Times New Roman" w:eastAsia="Times New Roman" w:cs="Times New Roman"/>
-          <w:bCs/>
-          <w:sz w:val="22"/>
-          <w:szCs w:val="22"/>
-          <w:lang w:val="en-US"/>
-        </w:rPr>
-        <w:t xml:space="preserve">left_ventricle_diastolic_size</w:t>
-      </w:r>
-      <w:r>
-        <w:rPr>
-          <w:rFonts w:ascii="Times New Roman" w:hAnsi="Times New Roman" w:eastAsia="Times New Roman" w:cs="Times New Roman"/>
-          <w:bCs/>
-          <w:sz w:val="22"/>
-          <w:szCs w:val="22"/>
-          <w:lang w:val="ru-RU"/>
-        </w:rPr>
-        <w:t xml:space="preserve"> </w:t>
-      </w:r>
-      <w:r>
-        <w:rPr>
-          <w:rFonts w:ascii="Times New Roman" w:hAnsi="Times New Roman" w:eastAsia="Times New Roman" w:cs="Times New Roman"/>
-          <w:bCs/>
-          <w:sz w:val="22"/>
-          <w:szCs w:val="22"/>
-          <w:lang w:val="en-US"/>
-        </w:rPr>
-        <w:t xml:space="preserve">}}</w:t>
-      </w:r>
-      <w:r>
-        <w:rPr>
-          <w:rFonts w:ascii="Times New Roman" w:hAnsi="Times New Roman" w:eastAsia="Times New Roman" w:cs="Times New Roman"/>
-          <w:bCs/>
-          <w:sz w:val="22"/>
-          <w:szCs w:val="22"/>
-          <w:lang w:val="en-US"/>
-        </w:rPr>
-        <w:t xml:space="preserve"> </w:t>
-      </w:r>
-      <w:r>
-        <w:rPr>
-          <w:rFonts w:ascii="Times New Roman" w:hAnsi="Times New Roman" w:eastAsia="Times New Roman" w:cs="Times New Roman"/>
-          <w:bCs/>
-          <w:sz w:val="22"/>
-          <w:szCs w:val="22"/>
-        </w:rPr>
-        <w:t xml:space="preserve">см</w:t>
-      </w:r>
-      <w:r>
-        <w:rPr>
-          <w:rFonts w:ascii="Times New Roman" w:hAnsi="Times New Roman" w:eastAsia="Times New Roman" w:cs="Times New Roman"/>
-          <w:bCs/>
-          <w:sz w:val="22"/>
-          <w:szCs w:val="22"/>
-          <w:lang w:val="en-US"/>
-        </w:rPr>
-        <w:t xml:space="preserve">;</w:t>
-      </w:r>
-      <w:r>
-        <w:rPr>
-          <w:rFonts w:ascii="Times New Roman" w:hAnsi="Times New Roman" w:eastAsia="Times New Roman" w:cs="Times New Roman"/>
-          <w:bCs/>
-          <w:sz w:val="22"/>
-          <w:szCs w:val="22"/>
-          <w:lang w:val="en-US"/>
-        </w:rPr>
-        <w:t xml:space="preserve"> </w:t>
-      </w:r>
-      <w:r>
-        <w:rPr>
-          <w:rFonts w:ascii="Times New Roman" w:hAnsi="Times New Roman" w:eastAsia="Times New Roman" w:cs="Times New Roman"/>
-          <w:bCs/>
-          <w:sz w:val="22"/>
-          <w:szCs w:val="22"/>
-        </w:rPr>
-        <w:t xml:space="preserve">КСР</w:t>
-      </w:r>
-      <w:r>
-        <w:rPr>
-          <w:rFonts w:ascii="Times New Roman" w:hAnsi="Times New Roman" w:eastAsia="Times New Roman" w:cs="Times New Roman"/>
-          <w:bCs/>
-          <w:sz w:val="22"/>
-          <w:szCs w:val="22"/>
-          <w:lang w:val="en-US"/>
-        </w:rPr>
-        <w:t xml:space="preserve"> </w:t>
-      </w:r>
-      <w:r>
-        <w:rPr>
-          <w:rFonts w:ascii="Times New Roman" w:hAnsi="Times New Roman" w:eastAsia="Times New Roman" w:cs="Times New Roman"/>
-          <w:sz w:val="22"/>
-          <w:szCs w:val="22"/>
-          <w:lang w:val="en-US"/>
-        </w:rPr>
-        <w:t xml:space="preserve">(N 2,5-4,0 </w:t>
-      </w:r>
-      <w:r>
-        <w:rPr>
-          <w:rFonts w:ascii="Times New Roman" w:hAnsi="Times New Roman" w:eastAsia="Times New Roman" w:cs="Times New Roman"/>
-          <w:sz w:val="22"/>
-          <w:szCs w:val="22"/>
-        </w:rPr>
-        <w:t xml:space="preserve">см</w:t>
-      </w:r>
-      <w:r>
-        <w:rPr>
-          <w:rFonts w:ascii="Times New Roman" w:hAnsi="Times New Roman" w:eastAsia="Times New Roman" w:cs="Times New Roman"/>
-          <w:sz w:val="22"/>
-          <w:szCs w:val="22"/>
-          <w:lang w:val="en-US"/>
-        </w:rPr>
-        <w:t xml:space="preserve">)</w:t>
-      </w:r>
-      <w:r>
-        <w:rPr>
-          <w:rFonts w:ascii="Times New Roman" w:hAnsi="Times New Roman" w:eastAsia="Times New Roman" w:cs="Times New Roman"/>
-          <w:bCs/>
-          <w:sz w:val="22"/>
-          <w:szCs w:val="22"/>
-          <w:lang w:val="en-US"/>
-        </w:rPr>
-        <w:t xml:space="preserve"> </w:t>
-      </w:r>
-      <w:r>
-        <w:rPr>
-          <w:rFonts w:ascii="Times New Roman" w:hAnsi="Times New Roman" w:eastAsia="Times New Roman" w:cs="Times New Roman"/>
-          <w:bCs/>
-          <w:sz w:val="22"/>
-          <w:szCs w:val="22"/>
-          <w:lang w:val="en-US"/>
-        </w:rPr>
-        <w:t xml:space="preserve">{{ </w:t>
-      </w:r>
-      <w:r>
-        <w:rPr>
-          <w:rFonts w:ascii="Times New Roman" w:hAnsi="Times New Roman" w:eastAsia="Times New Roman" w:cs="Times New Roman"/>
-          <w:bCs/>
-          <w:sz w:val="22"/>
-          <w:szCs w:val="22"/>
-          <w:lang w:val="en-US"/>
-        </w:rPr>
-        <w:t xml:space="preserve">left_ventricle_systolic_size</w:t>
-      </w:r>
-      <w:r>
-        <w:rPr>
-          <w:rFonts w:ascii="Times New Roman" w:hAnsi="Times New Roman" w:eastAsia="Times New Roman" w:cs="Times New Roman"/>
-          <w:bCs/>
-          <w:sz w:val="22"/>
-          <w:szCs w:val="22"/>
-          <w:lang w:val="en-US"/>
-        </w:rPr>
-        <w:t xml:space="preserve"> }}</w:t>
-      </w:r>
-      <w:r>
-        <w:rPr>
-          <w:rFonts w:ascii="Times New Roman" w:hAnsi="Times New Roman" w:eastAsia="Times New Roman" w:cs="Times New Roman"/>
-          <w:bCs/>
-          <w:sz w:val="22"/>
-          <w:szCs w:val="22"/>
-          <w:lang w:val="en-US"/>
-        </w:rPr>
-        <w:t xml:space="preserve"> </w:t>
-      </w:r>
-      <w:r>
-        <w:rPr>
-          <w:rFonts w:ascii="Times New Roman" w:hAnsi="Times New Roman" w:eastAsia="Times New Roman" w:cs="Times New Roman"/>
-          <w:bCs/>
-          <w:sz w:val="22"/>
-          <w:szCs w:val="22"/>
-        </w:rPr>
-        <w:t xml:space="preserve">см</w:t>
-      </w:r>
-      <w:r>
-        <w:rPr>
-          <w:rFonts w:ascii="Times New Roman" w:hAnsi="Times New Roman" w:eastAsia="Times New Roman" w:cs="Times New Roman"/>
-          <w:bCs/>
-          <w:sz w:val="22"/>
-          <w:szCs w:val="22"/>
-          <w:lang w:val="en-US"/>
-        </w:rPr>
-        <w:t xml:space="preserve">;</w:t>
-      </w:r>
-      <w:r>
-        <w:rPr>
-          <w:rFonts w:ascii="Times New Roman" w:hAnsi="Times New Roman" w:eastAsia="Times New Roman" w:cs="Times New Roman"/>
-          <w:bCs/>
-          <w:sz w:val="22"/>
-          <w:szCs w:val="22"/>
-          <w:lang w:val="en-US"/>
-        </w:rPr>
-        <w:t xml:space="preserve"> </w:t>
-      </w:r>
-      <w:r>
-        <w:rPr>
-          <w:rFonts w:ascii="Times New Roman" w:hAnsi="Times New Roman" w:eastAsia="Times New Roman" w:cs="Times New Roman"/>
-          <w:bCs/>
-          <w:sz w:val="22"/>
-          <w:szCs w:val="22"/>
-        </w:rPr>
-        <w:t xml:space="preserve">МЖП</w:t>
-      </w:r>
-      <w:r>
-        <w:rPr>
-          <w:rFonts w:ascii="Times New Roman" w:hAnsi="Times New Roman" w:eastAsia="Times New Roman" w:cs="Times New Roman"/>
-          <w:bCs/>
-          <w:sz w:val="22"/>
-          <w:szCs w:val="22"/>
-          <w:lang w:val="en-US"/>
-        </w:rPr>
-        <w:t xml:space="preserve"> (</w:t>
-      </w:r>
-      <w:r>
-        <w:rPr>
-          <w:rFonts w:ascii="Times New Roman" w:hAnsi="Times New Roman" w:eastAsia="Times New Roman" w:cs="Times New Roman"/>
-          <w:bCs/>
-          <w:sz w:val="22"/>
-          <w:szCs w:val="22"/>
-          <w:lang w:val="en-US"/>
-        </w:rPr>
-        <w:t xml:space="preserve">N</w:t>
-      </w:r>
-      <w:r>
-        <w:rPr>
-          <w:rFonts w:ascii="Times New Roman" w:hAnsi="Times New Roman" w:eastAsia="Times New Roman" w:cs="Times New Roman"/>
-          <w:bCs/>
-          <w:sz w:val="22"/>
-          <w:szCs w:val="22"/>
-          <w:lang w:val="en-US"/>
-        </w:rPr>
-        <w:t xml:space="preserve"> </w:t>
-      </w:r>
-      <w:r>
-        <w:rPr>
-          <w:rFonts w:ascii="Times New Roman" w:hAnsi="Times New Roman" w:eastAsia="Times New Roman" w:cs="Times New Roman"/>
-          <w:sz w:val="22"/>
-          <w:szCs w:val="22"/>
-          <w:lang w:val="en-US"/>
-        </w:rPr>
-        <w:t xml:space="preserve">0,7-1,1 </w:t>
-      </w:r>
-      <w:r>
-        <w:rPr>
-          <w:rFonts w:ascii="Times New Roman" w:hAnsi="Times New Roman" w:eastAsia="Times New Roman" w:cs="Times New Roman"/>
-          <w:sz w:val="22"/>
-          <w:szCs w:val="22"/>
-        </w:rPr>
-        <w:t xml:space="preserve">см</w:t>
-      </w:r>
-      <w:r>
-        <w:rPr>
-          <w:rFonts w:ascii="Times New Roman" w:hAnsi="Times New Roman" w:eastAsia="Times New Roman" w:cs="Times New Roman"/>
-          <w:bCs/>
-          <w:sz w:val="22"/>
-          <w:szCs w:val="22"/>
-          <w:lang w:val="en-US"/>
-        </w:rPr>
-        <w:t xml:space="preserve">)</w:t>
-      </w:r>
-      <w:r>
-        <w:rPr>
-          <w:rFonts w:ascii="Times New Roman" w:hAnsi="Times New Roman" w:eastAsia="Times New Roman" w:cs="Times New Roman"/>
-          <w:bCs/>
-          <w:sz w:val="22"/>
-          <w:szCs w:val="22"/>
-          <w:lang w:val="en-US"/>
-        </w:rPr>
-        <w:t xml:space="preserve"> {{ </w:t>
-      </w:r>
-      <w:r>
-        <w:rPr>
-          <w:rFonts w:ascii="Times New Roman" w:hAnsi="Times New Roman" w:eastAsia="Times New Roman" w:cs="Times New Roman"/>
-          <w:bCs/>
-          <w:sz w:val="22"/>
-          <w:szCs w:val="22"/>
-          <w:lang w:val="en-US"/>
-        </w:rPr>
-        <w:t xml:space="preserve">septum_thickness</w:t>
-      </w:r>
-      <w:r>
-        <w:rPr>
-          <w:rFonts w:ascii="Times New Roman" w:hAnsi="Times New Roman" w:eastAsia="Times New Roman" w:cs="Times New Roman"/>
-          <w:bCs/>
-          <w:sz w:val="22"/>
-          <w:szCs w:val="22"/>
-          <w:lang w:val="en-US"/>
-        </w:rPr>
-        <w:t xml:space="preserve"> }} </w:t>
-      </w:r>
-      <w:r>
-        <w:rPr>
-          <w:rFonts w:ascii="Times New Roman" w:hAnsi="Times New Roman" w:eastAsia="Times New Roman" w:cs="Times New Roman"/>
-          <w:bCs/>
-          <w:sz w:val="22"/>
-          <w:szCs w:val="22"/>
-        </w:rPr>
-        <w:t xml:space="preserve">см</w:t>
-      </w:r>
-      <w:r>
-        <w:rPr>
-          <w:rFonts w:ascii="Times New Roman" w:hAnsi="Times New Roman" w:eastAsia="Times New Roman" w:cs="Times New Roman"/>
-          <w:bCs/>
-          <w:sz w:val="22"/>
-          <w:szCs w:val="22"/>
-          <w:lang w:val="en-US"/>
-        </w:rPr>
-        <w:t xml:space="preserve">;</w:t>
-      </w:r>
-      <w:r>
-        <w:rPr>
-          <w:rFonts w:ascii="Times New Roman" w:hAnsi="Times New Roman" w:eastAsia="Times New Roman" w:cs="Times New Roman"/>
-          <w:bCs/>
-          <w:sz w:val="22"/>
-          <w:szCs w:val="22"/>
-          <w:lang w:val="en-US"/>
-        </w:rPr>
-        <w:t xml:space="preserve"> </w:t>
-      </w:r>
-      <w:r>
-        <w:rPr>
-          <w:rFonts w:ascii="Times New Roman" w:hAnsi="Times New Roman" w:eastAsia="Times New Roman" w:cs="Times New Roman"/>
-          <w:sz w:val="22"/>
-          <w:szCs w:val="22"/>
-        </w:rPr>
-        <w:t xml:space="preserve">ЗС</w:t>
-      </w:r>
-      <w:r>
-        <w:rPr>
-          <w:rFonts w:ascii="Times New Roman" w:hAnsi="Times New Roman" w:eastAsia="Times New Roman" w:cs="Times New Roman"/>
-          <w:sz w:val="22"/>
-          <w:szCs w:val="22"/>
-          <w:lang w:val="en-US"/>
-        </w:rPr>
-        <w:t xml:space="preserve"> (</w:t>
-      </w:r>
-      <w:r>
-        <w:rPr>
-          <w:rFonts w:ascii="Times New Roman" w:hAnsi="Times New Roman" w:eastAsia="Times New Roman" w:cs="Times New Roman"/>
-          <w:sz w:val="22"/>
-          <w:szCs w:val="22"/>
-          <w:lang w:val="en-US"/>
-        </w:rPr>
-        <w:t xml:space="preserve">N</w:t>
-      </w:r>
-      <w:r>
-        <w:rPr>
-          <w:rFonts w:ascii="Times New Roman" w:hAnsi="Times New Roman" w:eastAsia="Times New Roman" w:cs="Times New Roman"/>
-          <w:sz w:val="22"/>
-          <w:szCs w:val="22"/>
-          <w:lang w:val="en-US"/>
-        </w:rPr>
-        <w:t xml:space="preserve"> 0,7-1,1 </w:t>
-      </w:r>
-      <w:r>
-        <w:rPr>
-          <w:rFonts w:ascii="Times New Roman" w:hAnsi="Times New Roman" w:eastAsia="Times New Roman" w:cs="Times New Roman"/>
-          <w:sz w:val="22"/>
-          <w:szCs w:val="22"/>
-        </w:rPr>
-        <w:t xml:space="preserve">см</w:t>
-      </w:r>
-      <w:r>
-        <w:rPr>
-          <w:rFonts w:ascii="Times New Roman" w:hAnsi="Times New Roman" w:eastAsia="Times New Roman" w:cs="Times New Roman"/>
-          <w:sz w:val="22"/>
-          <w:szCs w:val="22"/>
-          <w:lang w:val="en-US"/>
-        </w:rPr>
-        <w:t xml:space="preserve">) {{ </w:t>
-      </w:r>
-      <w:r>
-        <w:rPr>
-          <w:rFonts w:ascii="Times New Roman" w:hAnsi="Times New Roman" w:eastAsia="Times New Roman" w:cs="Times New Roman"/>
-          <w:sz w:val="22"/>
-          <w:szCs w:val="22"/>
-          <w:lang w:val="en-US"/>
-        </w:rPr>
-        <w:t xml:space="preserve">posterior_wall_thickness</w:t>
-      </w:r>
-      <w:r>
-        <w:rPr>
-          <w:rFonts w:ascii="Times New Roman" w:hAnsi="Times New Roman" w:eastAsia="Times New Roman" w:cs="Times New Roman"/>
-          <w:sz w:val="22"/>
-          <w:szCs w:val="22"/>
-          <w:lang w:val="en-US"/>
-        </w:rPr>
-        <w:t xml:space="preserve"> }} </w:t>
-      </w:r>
-      <w:r>
-        <w:rPr>
-          <w:rFonts w:ascii="Times New Roman" w:hAnsi="Times New Roman" w:eastAsia="Times New Roman" w:cs="Times New Roman"/>
-          <w:sz w:val="22"/>
-          <w:szCs w:val="22"/>
-        </w:rPr>
-        <w:t xml:space="preserve">см</w:t>
-      </w:r>
-      <w:r>
-        <w:rPr>
-          <w:rFonts w:ascii="Times New Roman" w:hAnsi="Times New Roman" w:eastAsia="Times New Roman" w:cs="Times New Roman"/>
-          <w:sz w:val="22"/>
-          <w:szCs w:val="22"/>
-          <w:lang w:val="en-US"/>
-        </w:rPr>
-        <w:t xml:space="preserve">;</w:t>
-      </w:r>
-      <w:r>
-        <w:rPr>
-          <w:rFonts w:ascii="Times New Roman" w:hAnsi="Times New Roman" w:eastAsia="Times New Roman" w:cs="Times New Roman"/>
-          <w:sz w:val="22"/>
-          <w:szCs w:val="22"/>
-          <w:lang w:val="en-US"/>
-        </w:rPr>
-        <w:t xml:space="preserve"> </w:t>
-      </w:r>
-      <w:r>
-        <w:rPr>
-          <w:rFonts w:ascii="Times New Roman" w:hAnsi="Times New Roman" w:eastAsia="Times New Roman" w:cs="Times New Roman"/>
-          <w:bCs/>
-          <w:sz w:val="22"/>
-          <w:szCs w:val="22"/>
-        </w:rPr>
-        <w:t xml:space="preserve">ММЛЖ</w:t>
-      </w:r>
-      <w:r>
-        <w:rPr>
-          <w:rFonts w:ascii="Times New Roman" w:hAnsi="Times New Roman" w:eastAsia="Times New Roman" w:cs="Times New Roman"/>
-          <w:bCs/>
-          <w:sz w:val="22"/>
-          <w:szCs w:val="22"/>
-          <w:lang w:val="en-US"/>
-        </w:rPr>
-        <w:t xml:space="preserve"> </w:t>
-      </w:r>
-      <w:r>
-        <w:rPr>
-          <w:rFonts w:ascii="Times New Roman" w:hAnsi="Times New Roman" w:eastAsia="Times New Roman" w:cs="Times New Roman"/>
-          <w:sz w:val="22"/>
-          <w:szCs w:val="22"/>
-          <w:lang w:val="en-US"/>
-        </w:rPr>
-        <w:t xml:space="preserve">(</w:t>
-      </w:r>
-      <w:r>
-        <w:rPr>
-          <w:rFonts w:ascii="Times New Roman" w:hAnsi="Times New Roman" w:eastAsia="Times New Roman" w:cs="Times New Roman"/>
-          <w:sz w:val="22"/>
-          <w:szCs w:val="22"/>
-        </w:rPr>
-        <w:t xml:space="preserve">м</w:t>
-      </w:r>
-      <w:r>
-        <w:rPr>
-          <w:rFonts w:ascii="Times New Roman" w:hAnsi="Times New Roman" w:eastAsia="Times New Roman" w:cs="Times New Roman"/>
-          <w:sz w:val="22"/>
-          <w:szCs w:val="22"/>
-          <w:lang w:val="en-US"/>
-        </w:rPr>
-        <w:t xml:space="preserve">&lt;162</w:t>
-      </w:r>
-      <w:r>
-        <w:rPr>
-          <w:rFonts w:ascii="Times New Roman" w:hAnsi="Times New Roman" w:eastAsia="Times New Roman" w:cs="Times New Roman"/>
-          <w:sz w:val="22"/>
-          <w:szCs w:val="22"/>
-        </w:rPr>
-        <w:t xml:space="preserve">г</w:t>
-      </w:r>
-      <w:r>
-        <w:rPr>
-          <w:rFonts w:ascii="Times New Roman" w:hAnsi="Times New Roman" w:eastAsia="Times New Roman" w:cs="Times New Roman"/>
-          <w:sz w:val="22"/>
-          <w:szCs w:val="22"/>
-          <w:lang w:val="en-US"/>
-        </w:rPr>
-        <w:t xml:space="preserve">, </w:t>
-      </w:r>
-      <w:r>
-        <w:rPr>
-          <w:rFonts w:ascii="Times New Roman" w:hAnsi="Times New Roman" w:eastAsia="Times New Roman" w:cs="Times New Roman"/>
-          <w:sz w:val="22"/>
-          <w:szCs w:val="22"/>
-        </w:rPr>
-        <w:t xml:space="preserve">м</w:t>
-      </w:r>
-      <w:r>
-        <w:rPr>
-          <w:rFonts w:ascii="Times New Roman" w:hAnsi="Times New Roman" w:eastAsia="Times New Roman" w:cs="Times New Roman"/>
-          <w:sz w:val="22"/>
-          <w:szCs w:val="22"/>
-          <w:lang w:val="en-US"/>
-        </w:rPr>
-        <w:t xml:space="preserve">&lt;224</w:t>
-      </w:r>
-      <w:r>
-        <w:rPr>
-          <w:rFonts w:ascii="Times New Roman" w:hAnsi="Times New Roman" w:eastAsia="Times New Roman" w:cs="Times New Roman"/>
-          <w:sz w:val="22"/>
-          <w:szCs w:val="22"/>
-        </w:rPr>
-        <w:t xml:space="preserve">г</w:t>
-      </w:r>
-      <w:r>
-        <w:rPr>
-          <w:rFonts w:ascii="Times New Roman" w:hAnsi="Times New Roman" w:eastAsia="Times New Roman" w:cs="Times New Roman"/>
-          <w:sz w:val="22"/>
-          <w:szCs w:val="22"/>
-          <w:lang w:val="en-US"/>
-        </w:rPr>
-        <w:t xml:space="preserve">)</w:t>
-      </w:r>
-      <w:r>
-        <w:rPr>
-          <w:rFonts w:ascii="Times New Roman" w:hAnsi="Times New Roman" w:eastAsia="Times New Roman" w:cs="Times New Roman"/>
-          <w:bCs/>
-          <w:sz w:val="22"/>
-          <w:szCs w:val="22"/>
-          <w:lang w:val="en-US"/>
-        </w:rPr>
-        <w:t xml:space="preserve"> </w:t>
-      </w:r>
-      <w:r>
-        <w:rPr>
-          <w:rFonts w:ascii="Times New Roman" w:hAnsi="Times New Roman" w:eastAsia="Times New Roman" w:cs="Times New Roman"/>
-          <w:bCs/>
-          <w:sz w:val="22"/>
-          <w:szCs w:val="22"/>
-          <w:lang w:val="en-US"/>
-        </w:rPr>
-        <w:t xml:space="preserve">{{ </w:t>
-      </w:r>
-      <w:r>
-        <w:rPr>
-          <w:rFonts w:ascii="Times New Roman" w:hAnsi="Times New Roman" w:eastAsia="Times New Roman" w:cs="Times New Roman"/>
-          <w:bCs/>
-          <w:sz w:val="22"/>
-          <w:szCs w:val="22"/>
-          <w:lang w:val="en-US"/>
-        </w:rPr>
-        <w:t xml:space="preserve">left_ventricle_mass</w:t>
-      </w:r>
-      <w:r>
-        <w:rPr>
-          <w:rFonts w:ascii="Times New Roman" w:hAnsi="Times New Roman" w:eastAsia="Times New Roman" w:cs="Times New Roman"/>
-          <w:bCs/>
-          <w:sz w:val="22"/>
-          <w:szCs w:val="22"/>
-          <w:lang w:val="en-US"/>
-        </w:rPr>
-        <w:t xml:space="preserve"> }}</w:t>
-      </w:r>
-      <w:r>
-        <w:rPr>
-          <w:rFonts w:ascii="Times New Roman" w:hAnsi="Times New Roman" w:eastAsia="Times New Roman" w:cs="Times New Roman"/>
-          <w:bCs/>
-          <w:sz w:val="22"/>
-          <w:szCs w:val="22"/>
-          <w:lang w:val="en-US"/>
-        </w:rPr>
-        <w:t xml:space="preserve"> </w:t>
-      </w:r>
-      <w:r>
-        <w:rPr>
-          <w:rFonts w:ascii="Times New Roman" w:hAnsi="Times New Roman" w:eastAsia="Times New Roman" w:cs="Times New Roman"/>
-          <w:bCs/>
-          <w:sz w:val="22"/>
-          <w:szCs w:val="22"/>
-        </w:rPr>
-        <w:t xml:space="preserve">г</w:t>
-      </w:r>
-      <w:r>
-        <w:rPr>
-          <w:rFonts w:ascii="Times New Roman" w:hAnsi="Times New Roman" w:eastAsia="Times New Roman" w:cs="Times New Roman"/>
-          <w:bCs/>
-          <w:sz w:val="22"/>
-          <w:szCs w:val="22"/>
-          <w:lang w:val="en-US"/>
-        </w:rPr>
-        <w:t xml:space="preserve">;</w:t>
-      </w:r>
-      <w:r>
-        <w:rPr>
-          <w:rFonts w:ascii="Times New Roman" w:hAnsi="Times New Roman" w:eastAsia="Times New Roman" w:cs="Times New Roman"/>
-          <w:bCs/>
-          <w:sz w:val="22"/>
-          <w:szCs w:val="22"/>
-          <w:lang w:val="en-US"/>
-        </w:rPr>
-        <w:t xml:space="preserve"> </w:t>
-      </w:r>
-      <w:r>
-        <w:rPr>
-          <w:rFonts w:ascii="Times New Roman" w:hAnsi="Times New Roman" w:eastAsia="Times New Roman" w:cs="Times New Roman"/>
-          <w:bCs/>
-          <w:sz w:val="22"/>
-          <w:szCs w:val="22"/>
-        </w:rPr>
-        <w:t xml:space="preserve">ИММЛЖ</w:t>
-      </w:r>
-      <w:r>
-        <w:rPr>
-          <w:rFonts w:ascii="Times New Roman" w:hAnsi="Times New Roman" w:eastAsia="Times New Roman" w:cs="Times New Roman"/>
-          <w:bCs/>
-          <w:sz w:val="22"/>
-          <w:szCs w:val="22"/>
-          <w:lang w:val="en-US"/>
-        </w:rPr>
-        <w:t xml:space="preserve"> </w:t>
-      </w:r>
-      <w:r>
-        <w:rPr>
-          <w:rFonts w:ascii="Times New Roman" w:hAnsi="Times New Roman" w:eastAsia="Times New Roman" w:cs="Times New Roman"/>
-          <w:sz w:val="22"/>
-          <w:szCs w:val="22"/>
-          <w:lang w:val="en-US"/>
-        </w:rPr>
-        <w:t xml:space="preserve">(</w:t>
-      </w:r>
-      <w:r>
-        <w:rPr>
-          <w:rFonts w:ascii="Times New Roman" w:hAnsi="Times New Roman" w:eastAsia="Times New Roman" w:cs="Times New Roman"/>
-          <w:sz w:val="22"/>
-          <w:szCs w:val="22"/>
-        </w:rPr>
-        <w:t xml:space="preserve">ж</w:t>
-      </w:r>
-      <w:r>
-        <w:rPr>
-          <w:rFonts w:ascii="Times New Roman" w:hAnsi="Times New Roman" w:eastAsia="Times New Roman" w:cs="Times New Roman"/>
-          <w:sz w:val="22"/>
-          <w:szCs w:val="22"/>
-          <w:lang w:val="en-US"/>
-        </w:rPr>
-        <w:t xml:space="preserve">&lt; 95,</w:t>
-      </w:r>
-      <w:r>
-        <w:rPr>
-          <w:rFonts w:ascii="Times New Roman" w:hAnsi="Times New Roman" w:eastAsia="Times New Roman" w:cs="Times New Roman"/>
-          <w:sz w:val="22"/>
-          <w:szCs w:val="22"/>
-          <w:lang w:val="en-US"/>
-        </w:rPr>
-        <w:t xml:space="preserve"> </w:t>
-      </w:r>
-      <w:r>
-        <w:rPr>
-          <w:rFonts w:ascii="Times New Roman" w:hAnsi="Times New Roman" w:eastAsia="Times New Roman" w:cs="Times New Roman"/>
-          <w:sz w:val="22"/>
-          <w:szCs w:val="22"/>
-        </w:rPr>
-        <w:t xml:space="preserve">м</w:t>
-      </w:r>
-      <w:r>
-        <w:rPr>
-          <w:rFonts w:ascii="Times New Roman" w:hAnsi="Times New Roman" w:eastAsia="Times New Roman" w:cs="Times New Roman"/>
-          <w:sz w:val="22"/>
-          <w:szCs w:val="22"/>
-          <w:lang w:val="en-US"/>
-        </w:rPr>
-        <w:t xml:space="preserve">&lt;115 </w:t>
-      </w:r>
-      <w:r>
-        <w:rPr>
-          <w:rFonts w:ascii="Times New Roman" w:hAnsi="Times New Roman" w:eastAsia="Times New Roman" w:cs="Times New Roman"/>
-          <w:sz w:val="22"/>
-          <w:szCs w:val="22"/>
-        </w:rPr>
-        <w:t xml:space="preserve">г</w:t>
-      </w:r>
-      <w:r>
-        <w:rPr>
-          <w:rFonts w:ascii="Times New Roman" w:hAnsi="Times New Roman" w:eastAsia="Times New Roman" w:cs="Times New Roman"/>
-          <w:sz w:val="22"/>
-          <w:szCs w:val="22"/>
-          <w:lang w:val="en-US"/>
-        </w:rPr>
-        <w:t xml:space="preserve">/</w:t>
-      </w:r>
-      <w:r>
-        <w:rPr>
-          <w:rFonts w:ascii="Times New Roman" w:hAnsi="Times New Roman" w:eastAsia="Times New Roman" w:cs="Times New Roman"/>
-          <w:sz w:val="22"/>
-          <w:szCs w:val="22"/>
-        </w:rPr>
-        <w:t xml:space="preserve">м</w:t>
-      </w:r>
-      <w:r>
-        <w:rPr>
-          <w:rFonts w:ascii="Times New Roman" w:hAnsi="Times New Roman" w:eastAsia="Times New Roman" w:cs="Times New Roman"/>
-          <w:sz w:val="22"/>
-          <w:szCs w:val="22"/>
-          <w:vertAlign w:val="superscript"/>
-          <w:lang w:val="en-US"/>
-        </w:rPr>
-        <w:t xml:space="preserve">2</w:t>
-      </w:r>
-      <w:r>
-        <w:rPr>
-          <w:rFonts w:ascii="Times New Roman" w:hAnsi="Times New Roman" w:eastAsia="Times New Roman" w:cs="Times New Roman"/>
-          <w:sz w:val="22"/>
-          <w:szCs w:val="22"/>
-          <w:lang w:val="en-US"/>
-        </w:rPr>
-        <w:t xml:space="preserve">)</w:t>
-      </w:r>
-      <w:r>
-        <w:rPr>
-          <w:rFonts w:ascii="Times New Roman" w:hAnsi="Times New Roman" w:eastAsia="Times New Roman" w:cs="Times New Roman"/>
-          <w:bCs/>
-          <w:sz w:val="22"/>
-          <w:szCs w:val="22"/>
-          <w:lang w:val="en-US"/>
-        </w:rPr>
-        <w:t xml:space="preserve"> </w:t>
-      </w:r>
-      <w:r>
-        <w:rPr>
-          <w:rFonts w:ascii="Times New Roman" w:hAnsi="Times New Roman" w:eastAsia="Times New Roman" w:cs="Times New Roman"/>
-          <w:bCs/>
-          <w:sz w:val="22"/>
-          <w:szCs w:val="22"/>
-          <w:lang w:val="en-US"/>
-        </w:rPr>
-        <w:t xml:space="preserve">{{ </w:t>
-      </w:r>
-      <w:r>
-        <w:rPr>
-          <w:rFonts w:ascii="Times New Roman" w:hAnsi="Times New Roman" w:eastAsia="Times New Roman" w:cs="Times New Roman"/>
-          <w:bCs/>
-          <w:sz w:val="22"/>
-          <w:szCs w:val="22"/>
-          <w:lang w:val="en-US"/>
-        </w:rPr>
-        <w:t xml:space="preserve">left_ventricle_mass_index</w:t>
-      </w:r>
-      <w:r>
-        <w:rPr>
-          <w:rFonts w:ascii="Times New Roman" w:hAnsi="Times New Roman" w:eastAsia="Times New Roman" w:cs="Times New Roman"/>
-          <w:bCs/>
-          <w:sz w:val="22"/>
-          <w:szCs w:val="22"/>
-          <w:lang w:val="en-US"/>
-        </w:rPr>
-        <w:t xml:space="preserve"> }}</w:t>
-      </w:r>
-      <w:r>
-        <w:rPr>
-          <w:rFonts w:ascii="Times New Roman" w:hAnsi="Times New Roman" w:eastAsia="Times New Roman" w:cs="Times New Roman"/>
-          <w:bCs/>
-          <w:sz w:val="22"/>
-          <w:szCs w:val="22"/>
-          <w:lang w:val="en-US"/>
-        </w:rPr>
-        <w:t xml:space="preserve"> </w:t>
-      </w:r>
-      <w:r>
-        <w:rPr>
-          <w:rFonts w:ascii="Times New Roman" w:hAnsi="Times New Roman" w:eastAsia="Times New Roman" w:cs="Times New Roman"/>
-          <w:bCs/>
-          <w:sz w:val="22"/>
-          <w:szCs w:val="22"/>
-        </w:rPr>
-        <w:t xml:space="preserve">г</w:t>
-      </w:r>
-      <w:r>
-        <w:rPr>
-          <w:rFonts w:ascii="Times New Roman" w:hAnsi="Times New Roman" w:eastAsia="Times New Roman" w:cs="Times New Roman"/>
-          <w:bCs/>
-          <w:sz w:val="22"/>
-          <w:szCs w:val="22"/>
-          <w:lang w:val="en-US"/>
-        </w:rPr>
-        <w:t xml:space="preserve">/</w:t>
-      </w:r>
-      <w:r>
-        <w:rPr>
-          <w:rFonts w:ascii="Times New Roman" w:hAnsi="Times New Roman" w:eastAsia="Times New Roman" w:cs="Times New Roman"/>
-          <w:bCs/>
-          <w:sz w:val="22"/>
-          <w:szCs w:val="22"/>
-        </w:rPr>
-        <w:t xml:space="preserve">м</w:t>
-      </w:r>
-      <w:r>
-        <w:rPr>
-          <w:rFonts w:ascii="Times New Roman" w:hAnsi="Times New Roman" w:eastAsia="Times New Roman" w:cs="Times New Roman"/>
-          <w:bCs/>
-          <w:sz w:val="22"/>
-          <w:szCs w:val="22"/>
-          <w:vertAlign w:val="superscript"/>
-          <w:lang w:val="en-US"/>
-        </w:rPr>
-        <w:t xml:space="preserve">2</w:t>
-      </w:r>
-      <w:r>
-        <w:rPr>
-          <w:rFonts w:ascii="Times New Roman" w:hAnsi="Times New Roman" w:eastAsia="Times New Roman" w:cs="Times New Roman"/>
-          <w:bCs/>
-          <w:sz w:val="22"/>
-          <w:szCs w:val="22"/>
-          <w:lang w:val="en-US"/>
-        </w:rPr>
-        <w:t xml:space="preserve">;</w:t>
-      </w:r>
-      <w:r>
-        <w:rPr>
-          <w:rFonts w:ascii="Times New Roman" w:hAnsi="Times New Roman" w:eastAsia="Times New Roman" w:cs="Times New Roman"/>
-          <w:bCs/>
-          <w:sz w:val="22"/>
-          <w:szCs w:val="22"/>
-          <w:lang w:val="en-US"/>
-        </w:rPr>
-        <w:t xml:space="preserve"> </w:t>
-      </w:r>
-      <w:r>
-        <w:rPr>
-          <w:rFonts w:ascii="Times New Roman" w:hAnsi="Times New Roman" w:eastAsia="Times New Roman" w:cs="Times New Roman"/>
-          <w:bCs/>
-          <w:sz w:val="22"/>
-          <w:szCs w:val="22"/>
-        </w:rPr>
-        <w:t xml:space="preserve">ОТС</w:t>
-      </w:r>
-      <w:r>
-        <w:rPr>
-          <w:rFonts w:ascii="Times New Roman" w:hAnsi="Times New Roman" w:eastAsia="Times New Roman" w:cs="Times New Roman"/>
-          <w:bCs/>
-          <w:sz w:val="22"/>
-          <w:szCs w:val="22"/>
-          <w:lang w:val="en-US"/>
-        </w:rPr>
-        <w:t xml:space="preserve"> (</w:t>
-      </w:r>
-      <w:r>
-        <w:rPr>
-          <w:rFonts w:ascii="Times New Roman" w:hAnsi="Times New Roman" w:eastAsia="Times New Roman" w:cs="Times New Roman"/>
-          <w:bCs/>
-          <w:sz w:val="22"/>
-          <w:szCs w:val="22"/>
-          <w:lang w:val="en-US"/>
-        </w:rPr>
-        <w:t xml:space="preserve">N</w:t>
-      </w:r>
-      <w:r>
-        <w:rPr>
-          <w:rFonts w:ascii="Times New Roman" w:hAnsi="Times New Roman" w:eastAsia="Times New Roman" w:cs="Times New Roman"/>
-          <w:bCs/>
-          <w:sz w:val="22"/>
-          <w:szCs w:val="22"/>
-          <w:lang w:val="en-US"/>
-        </w:rPr>
-        <w:t xml:space="preserve">&lt;</w:t>
-      </w:r>
-      <w:r>
-        <w:rPr>
-          <w:rFonts w:ascii="Times New Roman" w:hAnsi="Times New Roman" w:eastAsia="Times New Roman" w:cs="Times New Roman"/>
-          <w:bCs/>
-          <w:sz w:val="22"/>
-          <w:szCs w:val="22"/>
-          <w:lang w:val="en-US"/>
-        </w:rPr>
-        <w:t xml:space="preserve">0,45)</w:t>
-      </w:r>
-      <w:r>
-        <w:rPr>
-          <w:rFonts w:ascii="Times New Roman" w:hAnsi="Times New Roman" w:eastAsia="Times New Roman" w:cs="Times New Roman"/>
-          <w:bCs/>
-          <w:sz w:val="22"/>
-          <w:szCs w:val="22"/>
-          <w:lang w:val="en-US"/>
-        </w:rPr>
-        <w:t xml:space="preserve"> {{ </w:t>
-      </w:r>
-      <w:r>
-        <w:rPr>
-          <w:rFonts w:ascii="Times New Roman" w:hAnsi="Times New Roman" w:eastAsia="Times New Roman" w:cs="Times New Roman"/>
-          <w:bCs/>
-          <w:sz w:val="22"/>
-          <w:szCs w:val="22"/>
-          <w:lang w:val="en-US"/>
-        </w:rPr>
-        <w:t xml:space="preserve">relative_wall_thickness</w:t>
-      </w:r>
-      <w:r>
-        <w:rPr>
-          <w:rFonts w:ascii="Times New Roman" w:hAnsi="Times New Roman" w:eastAsia="Times New Roman" w:cs="Times New Roman"/>
-          <w:bCs/>
-          <w:sz w:val="22"/>
-          <w:szCs w:val="22"/>
-          <w:lang w:val="en-US"/>
-        </w:rPr>
-        <w:t xml:space="preserve"> }}</w:t>
-      </w:r>
-      <w:r>
-        <w:rPr>
-          <w:rFonts w:ascii="Times New Roman" w:hAnsi="Times New Roman" w:eastAsia="Times New Roman" w:cs="Times New Roman"/>
-          <w:sz w:val="22"/>
-          <w:szCs w:val="22"/>
-          <w:lang w:val="en-US"/>
-        </w:rPr>
-        <w:t xml:space="preserve">;</w:t>
-      </w:r>
-      <w:r>
-        <w:rPr>
-          <w:rFonts w:ascii="Times New Roman" w:hAnsi="Times New Roman" w:eastAsia="Times New Roman" w:cs="Times New Roman"/>
-          <w:sz w:val="22"/>
-          <w:szCs w:val="22"/>
-          <w:lang w:val="en-US"/>
-        </w:rPr>
-        <w:t xml:space="preserve"> </w:t>
-      </w:r>
-      <w:r>
-        <w:rPr>
-          <w:rFonts w:ascii="Times New Roman" w:hAnsi="Times New Roman" w:eastAsia="Times New Roman" w:cs="Times New Roman"/>
-          <w:bCs/>
-          <w:sz w:val="22"/>
-          <w:szCs w:val="22"/>
-        </w:rPr>
-        <w:t xml:space="preserve">УО</w:t>
-      </w:r>
-      <w:r>
-        <w:rPr>
-          <w:rFonts w:ascii="Times New Roman" w:hAnsi="Times New Roman" w:eastAsia="Times New Roman" w:cs="Times New Roman"/>
-          <w:bCs/>
-          <w:sz w:val="22"/>
-          <w:szCs w:val="22"/>
-          <w:lang w:val="en-US"/>
-        </w:rPr>
-        <w:t xml:space="preserve"> </w:t>
-      </w:r>
-      <w:r>
-        <w:rPr>
-          <w:rFonts w:ascii="Times New Roman" w:hAnsi="Times New Roman" w:eastAsia="Times New Roman" w:cs="Times New Roman"/>
-          <w:bCs/>
-          <w:sz w:val="22"/>
-          <w:szCs w:val="22"/>
-          <w:lang w:val="en-US"/>
-        </w:rPr>
-        <w:t xml:space="preserve">{{ </w:t>
-      </w:r>
-      <w:r>
-        <w:rPr>
-          <w:rFonts w:ascii="Times New Roman" w:hAnsi="Times New Roman" w:eastAsia="Times New Roman" w:cs="Times New Roman"/>
-          <w:bCs/>
-          <w:sz w:val="22"/>
-          <w:szCs w:val="22"/>
-          <w:lang w:val="en-US"/>
-        </w:rPr>
-        <w:t xml:space="preserve">stroke_volume</w:t>
-      </w:r>
-      <w:r>
-        <w:rPr>
-          <w:rFonts w:ascii="Times New Roman" w:hAnsi="Times New Roman" w:eastAsia="Times New Roman" w:cs="Times New Roman"/>
-          <w:bCs/>
-          <w:sz w:val="22"/>
-          <w:szCs w:val="22"/>
-          <w:lang w:val="en-US"/>
-        </w:rPr>
-        <w:t xml:space="preserve"> }}</w:t>
-      </w:r>
-      <w:r>
-        <w:rPr>
-          <w:rFonts w:ascii="Times New Roman" w:hAnsi="Times New Roman" w:eastAsia="Times New Roman" w:cs="Times New Roman"/>
-          <w:bCs/>
-          <w:sz w:val="22"/>
-          <w:szCs w:val="22"/>
-          <w:lang w:val="en-US"/>
-        </w:rPr>
-        <w:t xml:space="preserve"> </w:t>
-      </w:r>
-      <w:r>
-        <w:rPr>
-          <w:rFonts w:ascii="Times New Roman" w:hAnsi="Times New Roman" w:eastAsia="Times New Roman" w:cs="Times New Roman"/>
-          <w:bCs/>
-          <w:sz w:val="22"/>
-          <w:szCs w:val="22"/>
-        </w:rPr>
-        <w:t xml:space="preserve">мл</w:t>
-      </w:r>
-      <w:r>
-        <w:rPr>
-          <w:rFonts w:ascii="Times New Roman" w:hAnsi="Times New Roman" w:eastAsia="Times New Roman" w:cs="Times New Roman"/>
-          <w:bCs/>
-          <w:sz w:val="22"/>
-          <w:szCs w:val="22"/>
-          <w:lang w:val="en-US"/>
-        </w:rPr>
-        <w:t xml:space="preserve">;</w:t>
-      </w:r>
-      <w:r>
-        <w:rPr>
-          <w:rFonts w:ascii="Times New Roman" w:hAnsi="Times New Roman" w:eastAsia="Times New Roman" w:cs="Times New Roman"/>
-          <w:bCs/>
-          <w:sz w:val="22"/>
-          <w:szCs w:val="22"/>
-          <w:lang w:val="en-US"/>
-        </w:rPr>
-        <w:t xml:space="preserve"> </w:t>
+        <w:t xml:space="preserve">  </w:t>
       </w:r>
       <w:r>
         <w:rPr>
@@ -2465,7 +2563,7 @@
           <w:szCs w:val="22"/>
           <w:lang w:val="en-US"/>
         </w:rPr>
-        <w:t xml:space="preserve"> </w:t>
+        <w:t xml:space="preserve">   </w:t>
       </w:r>
       <w:r>
         <w:rPr>
@@ -2588,26 +2686,16 @@
         </w:rPr>
         <w:t xml:space="preserve">.</w:t>
       </w:r>
-      <w:r>
-        <w:rPr>
-          <w:rFonts w:ascii="Times New Roman" w:hAnsi="Times New Roman" w:cs="Times New Roman"/>
-          <w:sz w:val="22"/>
-          <w:szCs w:val="22"/>
-        </w:rPr>
-      </w:r>
-      <w:r>
-        <w:rPr>
-          <w:rFonts w:ascii="Times New Roman" w:hAnsi="Times New Roman" w:cs="Times New Roman"/>
-          <w:sz w:val="22"/>
-          <w:szCs w:val="22"/>
-        </w:rPr>
-      </w:r>
+      <w:r/>
+      <w:r/>
     </w:p>
     <w:p>
       <w:pPr>
+        <w:suppressLineNumbers w:val="false"/>
         <w:pBdr/>
         <w:spacing w:after="0" w:line="240" w:lineRule="auto"/>
         <w:ind/>
+        <w:contextualSpacing w:val="true"/>
         <w:jc w:val="left"/>
         <w:rPr>
           <w:rFonts w:ascii="Times New Roman" w:hAnsi="Times New Roman" w:cs="Times New Roman"/>
@@ -4787,23 +4875,6 @@
           <w:lang w:val="en-US"/>
         </w:rPr>
         <w:t xml:space="preserve">{{ vena_contracta_full }}</w:t>
-      </w:r>
-      <w:r>
-        <w:rPr>
-          <w:rFonts w:ascii="Times New Roman" w:hAnsi="Times New Roman" w:cs="Times New Roman"/>
-          <w:sz w:val="22"/>
-          <w:szCs w:val="22"/>
-        </w:rPr>
-      </w:r>
-      <w:r/>
-      <w:r>
-        <w:rPr>
-          <w:rFonts w:ascii="Times New Roman" w:hAnsi="Times New Roman" w:eastAsia="Times New Roman" w:cs="Times New Roman"/>
-          <w:sz w:val="22"/>
-          <w:szCs w:val="22"/>
-          <w:highlight w:val="none"/>
-          <w:lang w:val="en-US"/>
-        </w:rPr>
       </w:r>
       <w:r>
         <w:rPr>
@@ -4891,12 +4962,13 @@
       </w:r>
       <w:r>
         <w:rPr>
-          <w:rFonts w:ascii="Times New Roman" w:hAnsi="Times New Roman" w:cs="Times New Roman"/>
-          <w:sz w:val="22"/>
-          <w:szCs w:val="22"/>
-        </w:rPr>
-      </w:r>
-      <w:r/>
+          <w:rFonts w:ascii="Times New Roman" w:hAnsi="Times New Roman" w:eastAsia="Times New Roman" w:cs="Times New Roman"/>
+          <w:sz w:val="22"/>
+          <w:szCs w:val="22"/>
+          <w:highlight w:val="none"/>
+          <w:lang w:val="en-US"/>
+        </w:rPr>
+      </w:r>
       <w:r>
         <w:rPr>
           <w:rFonts w:ascii="Times New Roman" w:hAnsi="Times New Roman" w:eastAsia="Times New Roman" w:cs="Times New Roman"/>
@@ -5704,6 +5776,13 @@
       </w:r>
       <w:r>
         <w:rPr>
+          <w:rFonts w:ascii="Times New Roman" w:hAnsi="Times New Roman" w:cs="Times New Roman"/>
+          <w:sz w:val="22"/>
+          <w:szCs w:val="22"/>
+        </w:rPr>
+      </w:r>
+      <w:r>
+        <w:rPr>
           <w:rFonts w:ascii="Times New Roman" w:hAnsi="Times New Roman" w:eastAsia="Times New Roman" w:cs="Times New Roman"/>
           <w:b w:val="0"/>
           <w:bCs w:val="0"/>
@@ -5713,13 +5792,6 @@
           <w:lang w:val="en-US"/>
         </w:rPr>
       </w:r>
-      <w:r>
-        <w:rPr>
-          <w:rFonts w:ascii="Times New Roman" w:hAnsi="Times New Roman" w:cs="Times New Roman"/>
-          <w:sz w:val="22"/>
-          <w:szCs w:val="22"/>
-        </w:rPr>
-      </w:r>
     </w:p>
     <w:p>
       <w:pPr>
@@ -5974,7 +6046,13 @@
           <w:lang w:val="en-US"/>
         </w:rPr>
       </w:r>
-      <w:r/>
+      <w:r>
+        <w:rPr>
+          <w:rFonts w:ascii="Times New Roman" w:hAnsi="Times New Roman" w:cs="Times New Roman"/>
+          <w:sz w:val="22"/>
+          <w:szCs w:val="22"/>
+        </w:rPr>
+      </w:r>
     </w:p>
     <w:p>
       <w:pPr>
@@ -7070,17 +7148,6 @@
           <w:lang w:val="en-US"/>
         </w:rPr>
         <w:t xml:space="preserve">_full</w:t>
-      </w:r>
-      <w:r>
-        <w:rPr>
-          <w:rFonts w:ascii="Times New Roman" w:hAnsi="Times New Roman" w:eastAsia="Times New Roman" w:cs="Times New Roman"/>
-          <w:b w:val="0"/>
-          <w:bCs w:val="0"/>
-          <w:color w:val="000000" w:themeColor="text1"/>
-          <w:sz w:val="22"/>
-          <w:szCs w:val="22"/>
-          <w:lang w:val="en-US"/>
-        </w:rPr>
       </w:r>
       <w:r>
         <w:rPr>

</xml_diff>